<commit_message>
doc: ataualizacao da declaracao de escopo versao 2.0
</commit_message>
<xml_diff>
--- a/docs/PROJETO INTERDISCIPLINAR 2024 ENTREGA I - Task Sync.docx
+++ b/docs/PROJETO INTERDISCIPLINAR 2024 ENTREGA I - Task Sync.docx
@@ -1,6 +1,6 @@
 
 <file path=word/document.xml><?xml version="1.0" encoding="utf-8"?>
-<w:document xmlns:wpc="http://schemas.microsoft.com/office/word/2010/wordprocessingCanvas" xmlns:cx="http://schemas.microsoft.com/office/drawing/2014/chartex" xmlns:cx1="http://schemas.microsoft.com/office/drawing/2015/9/8/chartex" xmlns:mc="http://schemas.openxmlformats.org/markup-compatibility/2006" xmlns:o="urn:schemas-microsoft-com:office:office" xmlns:r="http://schemas.openxmlformats.org/officeDocument/2006/relationships" xmlns:m="http://schemas.openxmlformats.org/officeDocument/2006/math" xmlns:v="urn:schemas-microsoft-com:vml" xmlns:wp14="http://schemas.microsoft.com/office/word/2010/wordprocessingDrawing" xmlns:wp="http://schemas.openxmlformats.org/drawingml/2006/wordprocessingDrawing" xmlns:w10="urn:schemas-microsoft-com:office:word" xmlns:w="http://schemas.openxmlformats.org/wordprocessingml/2006/main" xmlns:w14="http://schemas.microsoft.com/office/word/2010/wordml" xmlns:w15="http://schemas.microsoft.com/office/word/2012/wordml" xmlns:w16se="http://schemas.microsoft.com/office/word/2015/wordml/symex" xmlns:wpg="http://schemas.microsoft.com/office/word/2010/wordprocessingGroup" xmlns:wpi="http://schemas.microsoft.com/office/word/2010/wordprocessingInk" xmlns:wne="http://schemas.microsoft.com/office/word/2006/wordml" xmlns:wps="http://schemas.microsoft.com/office/word/2010/wordprocessingShape" mc:Ignorable="w14 w15 w16se wp14">
+<w:document xmlns:wpc="http://schemas.microsoft.com/office/word/2010/wordprocessingCanvas" xmlns:cx="http://schemas.microsoft.com/office/drawing/2014/chartex" xmlns:cx1="http://schemas.microsoft.com/office/drawing/2015/9/8/chartex" xmlns:cx2="http://schemas.microsoft.com/office/drawing/2015/10/21/chartex" xmlns:cx3="http://schemas.microsoft.com/office/drawing/2016/5/9/chartex" xmlns:cx4="http://schemas.microsoft.com/office/drawing/2016/5/10/chartex" xmlns:cx5="http://schemas.microsoft.com/office/drawing/2016/5/11/chartex" xmlns:cx6="http://schemas.microsoft.com/office/drawing/2016/5/12/chartex" xmlns:cx7="http://schemas.microsoft.com/office/drawing/2016/5/13/chartex" xmlns:cx8="http://schemas.microsoft.com/office/drawing/2016/5/14/chartex" xmlns:mc="http://schemas.openxmlformats.org/markup-compatibility/2006" xmlns:aink="http://schemas.microsoft.com/office/drawing/2016/ink" xmlns:am3d="http://schemas.microsoft.com/office/drawing/2017/model3d" xmlns:o="urn:schemas-microsoft-com:office:office" xmlns:oel="http://schemas.microsoft.com/office/2019/extlst" xmlns:r="http://schemas.openxmlformats.org/officeDocument/2006/relationships" xmlns:m="http://schemas.openxmlformats.org/officeDocument/2006/math" xmlns:v="urn:schemas-microsoft-com:vml" xmlns:wp14="http://schemas.microsoft.com/office/word/2010/wordprocessingDrawing" xmlns:wp="http://schemas.openxmlformats.org/drawingml/2006/wordprocessingDrawing" xmlns:w10="urn:schemas-microsoft-com:office:word" xmlns:w="http://schemas.openxmlformats.org/wordprocessingml/2006/main" xmlns:w14="http://schemas.microsoft.com/office/word/2010/wordml" xmlns:w15="http://schemas.microsoft.com/office/word/2012/wordml" xmlns:w16cex="http://schemas.microsoft.com/office/word/2018/wordml/cex" xmlns:w16cid="http://schemas.microsoft.com/office/word/2016/wordml/cid" xmlns:w16="http://schemas.microsoft.com/office/word/2018/wordml" xmlns:w16du="http://schemas.microsoft.com/office/word/2023/wordml/word16du" xmlns:w16sdtdh="http://schemas.microsoft.com/office/word/2020/wordml/sdtdatahash" xmlns:w16se="http://schemas.microsoft.com/office/word/2015/wordml/symex" xmlns:wpg="http://schemas.microsoft.com/office/word/2010/wordprocessingGroup" xmlns:wpi="http://schemas.microsoft.com/office/word/2010/wordprocessingInk" xmlns:wne="http://schemas.microsoft.com/office/word/2006/wordml" xmlns:wps="http://schemas.microsoft.com/office/word/2010/wordprocessingShape" mc:Ignorable="w14 w15 w16se w16cid w16 w16cex w16sdtdh w16du wp14">
   <w:body>
     <w:p>
       <w:pPr>
@@ -227,6 +227,7 @@
         </w:rPr>
         <w:t xml:space="preserve"> </w:t>
       </w:r>
+      <w:proofErr w:type="spellStart"/>
       <w:r>
         <w:rPr>
           <w:rFonts w:ascii="Arial" w:eastAsiaTheme="minorHAnsi" w:hAnsi="Arial" w:cs="Arial"/>
@@ -235,8 +236,9 @@
           <w:szCs w:val="22"/>
           <w:lang w:eastAsia="en-US"/>
         </w:rPr>
-        <w:t xml:space="preserve">pts em 100. </w:t>
+        <w:t>pts</w:t>
       </w:r>
+      <w:proofErr w:type="spellEnd"/>
       <w:r>
         <w:rPr>
           <w:rFonts w:ascii="Arial" w:eastAsiaTheme="minorHAnsi" w:hAnsi="Arial" w:cs="Arial"/>
@@ -245,7 +247,7 @@
           <w:szCs w:val="22"/>
           <w:lang w:eastAsia="en-US"/>
         </w:rPr>
-        <w:t>21</w:t>
+        <w:t xml:space="preserve"> em 100. </w:t>
       </w:r>
       <w:r>
         <w:rPr>
@@ -255,7 +257,7 @@
           <w:szCs w:val="22"/>
           <w:lang w:eastAsia="en-US"/>
         </w:rPr>
-        <w:t xml:space="preserve"> </w:t>
+        <w:t>21</w:t>
       </w:r>
       <w:r>
         <w:rPr>
@@ -265,7 +267,29 @@
           <w:szCs w:val="22"/>
           <w:lang w:eastAsia="en-US"/>
         </w:rPr>
-        <w:t>pts em 30.</w:t>
+        <w:t xml:space="preserve"> </w:t>
+      </w:r>
+      <w:proofErr w:type="spellStart"/>
+      <w:r>
+        <w:rPr>
+          <w:rFonts w:ascii="Arial" w:eastAsiaTheme="minorHAnsi" w:hAnsi="Arial" w:cs="Arial"/>
+          <w:color w:val="FF0000"/>
+          <w:sz w:val="22"/>
+          <w:szCs w:val="22"/>
+          <w:lang w:eastAsia="en-US"/>
+        </w:rPr>
+        <w:t>pts</w:t>
+      </w:r>
+      <w:proofErr w:type="spellEnd"/>
+      <w:r>
+        <w:rPr>
+          <w:rFonts w:ascii="Arial" w:eastAsiaTheme="minorHAnsi" w:hAnsi="Arial" w:cs="Arial"/>
+          <w:color w:val="FF0000"/>
+          <w:sz w:val="22"/>
+          <w:szCs w:val="22"/>
+          <w:lang w:eastAsia="en-US"/>
+        </w:rPr>
+        <w:t xml:space="preserve"> em 30.</w:t>
       </w:r>
       <w:r>
         <w:rPr>
@@ -355,6 +379,7 @@
         </w:rPr>
         <w:t xml:space="preserve"> </w:t>
       </w:r>
+      <w:proofErr w:type="spellStart"/>
       <w:r>
         <w:rPr>
           <w:rFonts w:ascii="Arial" w:eastAsiaTheme="minorHAnsi" w:hAnsi="Arial" w:cs="Arial"/>
@@ -363,8 +388,9 @@
           <w:szCs w:val="22"/>
           <w:lang w:eastAsia="en-US"/>
         </w:rPr>
-        <w:t xml:space="preserve">pts em 100. </w:t>
+        <w:t>pts</w:t>
       </w:r>
+      <w:proofErr w:type="spellEnd"/>
       <w:r>
         <w:rPr>
           <w:rFonts w:ascii="Arial" w:eastAsiaTheme="minorHAnsi" w:hAnsi="Arial" w:cs="Arial"/>
@@ -373,7 +399,7 @@
           <w:szCs w:val="22"/>
           <w:lang w:eastAsia="en-US"/>
         </w:rPr>
-        <w:t>2</w:t>
+        <w:t xml:space="preserve"> em 100. </w:t>
       </w:r>
       <w:r>
         <w:rPr>
@@ -383,7 +409,7 @@
           <w:szCs w:val="22"/>
           <w:lang w:eastAsia="en-US"/>
         </w:rPr>
-        <w:t>3</w:t>
+        <w:t>2</w:t>
       </w:r>
       <w:r>
         <w:rPr>
@@ -393,7 +419,7 @@
           <w:szCs w:val="22"/>
           <w:lang w:eastAsia="en-US"/>
         </w:rPr>
-        <w:t xml:space="preserve"> </w:t>
+        <w:t>3</w:t>
       </w:r>
       <w:r>
         <w:rPr>
@@ -403,7 +429,29 @@
           <w:szCs w:val="22"/>
           <w:lang w:eastAsia="en-US"/>
         </w:rPr>
-        <w:t>pts em 30.</w:t>
+        <w:t xml:space="preserve"> </w:t>
+      </w:r>
+      <w:proofErr w:type="spellStart"/>
+      <w:r>
+        <w:rPr>
+          <w:rFonts w:ascii="Arial" w:eastAsiaTheme="minorHAnsi" w:hAnsi="Arial" w:cs="Arial"/>
+          <w:color w:val="FF0000"/>
+          <w:sz w:val="22"/>
+          <w:szCs w:val="22"/>
+          <w:lang w:eastAsia="en-US"/>
+        </w:rPr>
+        <w:t>pts</w:t>
+      </w:r>
+      <w:proofErr w:type="spellEnd"/>
+      <w:r>
+        <w:rPr>
+          <w:rFonts w:ascii="Arial" w:eastAsiaTheme="minorHAnsi" w:hAnsi="Arial" w:cs="Arial"/>
+          <w:color w:val="FF0000"/>
+          <w:sz w:val="22"/>
+          <w:szCs w:val="22"/>
+          <w:lang w:eastAsia="en-US"/>
+        </w:rPr>
+        <w:t xml:space="preserve"> em 30.</w:t>
       </w:r>
       <w:r>
         <w:rPr>
@@ -622,6 +670,7 @@
                 <w:color w:val="000000" w:themeColor="text1"/>
                 <w:sz w:val="22"/>
                 <w:szCs w:val="22"/>
+                <w:highlight w:val="green"/>
                 <w:lang w:eastAsia="en-US"/>
               </w:rPr>
               <w:t>- Seção Contextualização não fecha o foco em Eventos, alvo sempre que conversamos</w:t>
@@ -632,6 +681,7 @@
                 <w:color w:val="000000" w:themeColor="text1"/>
                 <w:sz w:val="22"/>
                 <w:szCs w:val="22"/>
+                <w:highlight w:val="green"/>
                 <w:lang w:eastAsia="en-US"/>
               </w:rPr>
               <w:t>, ele (o evento) aparece nos demais artefatos.</w:t>
@@ -647,15 +697,17 @@
                 <w:color w:val="000000" w:themeColor="text1"/>
                 <w:sz w:val="22"/>
                 <w:szCs w:val="22"/>
-                <w:lang w:eastAsia="en-US"/>
-              </w:rPr>
-            </w:pPr>
-            <w:r>
-              <w:rPr>
-                <w:rFonts w:ascii="Arial" w:eastAsiaTheme="minorHAnsi" w:hAnsi="Arial" w:cs="Arial"/>
-                <w:color w:val="000000" w:themeColor="text1"/>
-                <w:sz w:val="22"/>
-                <w:szCs w:val="22"/>
+                <w:highlight w:val="green"/>
+                <w:lang w:eastAsia="en-US"/>
+              </w:rPr>
+            </w:pPr>
+            <w:r>
+              <w:rPr>
+                <w:rFonts w:ascii="Arial" w:eastAsiaTheme="minorHAnsi" w:hAnsi="Arial" w:cs="Arial"/>
+                <w:color w:val="000000" w:themeColor="text1"/>
+                <w:sz w:val="22"/>
+                <w:szCs w:val="22"/>
+                <w:highlight w:val="green"/>
                 <w:lang w:eastAsia="en-US"/>
               </w:rPr>
               <w:t xml:space="preserve">- </w:t>
@@ -666,30 +718,56 @@
                 <w:color w:val="000000" w:themeColor="text1"/>
                 <w:sz w:val="22"/>
                 <w:szCs w:val="22"/>
-                <w:lang w:eastAsia="en-US"/>
-              </w:rPr>
-              <w:t>Seção Objetivo: está em gerência de tarefas e não  aparece o evento, assim como na contextualização.</w:t>
-            </w:r>
-          </w:p>
-          <w:p>
-            <w:pPr>
-              <w:pStyle w:val="NormalWeb"/>
-              <w:shd w:val="clear" w:color="auto" w:fill="FFFFFF"/>
-              <w:spacing w:before="0" w:beforeAutospacing="0" w:after="0" w:afterAutospacing="0"/>
-              <w:rPr>
-                <w:rFonts w:ascii="Arial" w:eastAsiaTheme="minorHAnsi" w:hAnsi="Arial" w:cs="Arial"/>
-                <w:color w:val="000000" w:themeColor="text1"/>
-                <w:sz w:val="22"/>
-                <w:szCs w:val="22"/>
-                <w:lang w:eastAsia="en-US"/>
-              </w:rPr>
-            </w:pPr>
-            <w:r>
-              <w:rPr>
-                <w:rFonts w:ascii="Arial" w:eastAsiaTheme="minorHAnsi" w:hAnsi="Arial" w:cs="Arial"/>
-                <w:color w:val="000000" w:themeColor="text1"/>
-                <w:sz w:val="22"/>
-                <w:szCs w:val="22"/>
+                <w:highlight w:val="green"/>
+                <w:lang w:eastAsia="en-US"/>
+              </w:rPr>
+              <w:t xml:space="preserve">Seção Objetivo: está em gerência de tarefas e </w:t>
+            </w:r>
+            <w:proofErr w:type="gramStart"/>
+            <w:r>
+              <w:rPr>
+                <w:rFonts w:ascii="Arial" w:eastAsiaTheme="minorHAnsi" w:hAnsi="Arial" w:cs="Arial"/>
+                <w:color w:val="000000" w:themeColor="text1"/>
+                <w:sz w:val="22"/>
+                <w:szCs w:val="22"/>
+                <w:highlight w:val="green"/>
+                <w:lang w:eastAsia="en-US"/>
+              </w:rPr>
+              <w:t>não  aparece</w:t>
+            </w:r>
+            <w:proofErr w:type="gramEnd"/>
+            <w:r>
+              <w:rPr>
+                <w:rFonts w:ascii="Arial" w:eastAsiaTheme="minorHAnsi" w:hAnsi="Arial" w:cs="Arial"/>
+                <w:color w:val="000000" w:themeColor="text1"/>
+                <w:sz w:val="22"/>
+                <w:szCs w:val="22"/>
+                <w:highlight w:val="green"/>
+                <w:lang w:eastAsia="en-US"/>
+              </w:rPr>
+              <w:t xml:space="preserve"> o evento, assim como na contextualização.</w:t>
+            </w:r>
+          </w:p>
+          <w:p>
+            <w:pPr>
+              <w:pStyle w:val="NormalWeb"/>
+              <w:shd w:val="clear" w:color="auto" w:fill="FFFFFF"/>
+              <w:spacing w:before="0" w:beforeAutospacing="0" w:after="0" w:afterAutospacing="0"/>
+              <w:rPr>
+                <w:rFonts w:ascii="Arial" w:eastAsiaTheme="minorHAnsi" w:hAnsi="Arial" w:cs="Arial"/>
+                <w:color w:val="000000" w:themeColor="text1"/>
+                <w:sz w:val="22"/>
+                <w:szCs w:val="22"/>
+                <w:lang w:eastAsia="en-US"/>
+              </w:rPr>
+            </w:pPr>
+            <w:r>
+              <w:rPr>
+                <w:rFonts w:ascii="Arial" w:eastAsiaTheme="minorHAnsi" w:hAnsi="Arial" w:cs="Arial"/>
+                <w:color w:val="000000" w:themeColor="text1"/>
+                <w:sz w:val="22"/>
+                <w:szCs w:val="22"/>
+                <w:highlight w:val="green"/>
                 <w:lang w:eastAsia="en-US"/>
               </w:rPr>
               <w:t xml:space="preserve">   Objetivos específicos: estão genéricos demais para objetivos específicos e sem o </w:t>
@@ -700,6 +778,7 @@
                 <w:color w:val="000000" w:themeColor="text1"/>
                 <w:sz w:val="22"/>
                 <w:szCs w:val="22"/>
+                <w:highlight w:val="green"/>
                 <w:lang w:eastAsia="en-US"/>
               </w:rPr>
               <w:t xml:space="preserve">foco no </w:t>
@@ -710,6 +789,7 @@
                 <w:color w:val="000000" w:themeColor="text1"/>
                 <w:sz w:val="22"/>
                 <w:szCs w:val="22"/>
+                <w:highlight w:val="green"/>
                 <w:lang w:eastAsia="en-US"/>
               </w:rPr>
               <w:t>evento também</w:t>
@@ -720,6 +800,7 @@
                 <w:color w:val="000000" w:themeColor="text1"/>
                 <w:sz w:val="22"/>
                 <w:szCs w:val="22"/>
+                <w:highlight w:val="green"/>
                 <w:lang w:eastAsia="en-US"/>
               </w:rPr>
               <w:t>.</w:t>
@@ -730,6 +811,7 @@
                 <w:color w:val="000000" w:themeColor="text1"/>
                 <w:sz w:val="22"/>
                 <w:szCs w:val="22"/>
+                <w:highlight w:val="green"/>
                 <w:lang w:eastAsia="en-US"/>
               </w:rPr>
               <w:t xml:space="preserve"> Há um que não é verbo e ainda, não é objetivo.</w:t>
@@ -745,39 +827,53 @@
                 <w:color w:val="000000" w:themeColor="text1"/>
                 <w:sz w:val="22"/>
                 <w:szCs w:val="22"/>
-                <w:lang w:eastAsia="en-US"/>
-              </w:rPr>
-            </w:pPr>
-            <w:r>
-              <w:rPr>
-                <w:rFonts w:ascii="Arial" w:eastAsiaTheme="minorHAnsi" w:hAnsi="Arial" w:cs="Arial"/>
-                <w:color w:val="000000" w:themeColor="text1"/>
-                <w:sz w:val="22"/>
-                <w:szCs w:val="22"/>
-                <w:lang w:eastAsia="en-US"/>
-              </w:rPr>
-              <w:t>- Na justificativa aparece atividades (que não apareceram antes... antes era tarefas....) e aparece o evento</w:t>
-            </w:r>
-          </w:p>
-          <w:p>
-            <w:pPr>
-              <w:pStyle w:val="NormalWeb"/>
-              <w:shd w:val="clear" w:color="auto" w:fill="FFFFFF"/>
-              <w:spacing w:before="0" w:beforeAutospacing="0" w:after="0" w:afterAutospacing="0"/>
-              <w:rPr>
-                <w:rFonts w:ascii="Arial" w:eastAsiaTheme="minorHAnsi" w:hAnsi="Arial" w:cs="Arial"/>
-                <w:color w:val="000000" w:themeColor="text1"/>
-                <w:sz w:val="22"/>
-                <w:szCs w:val="22"/>
-                <w:lang w:eastAsia="en-US"/>
-              </w:rPr>
-            </w:pPr>
-            <w:r>
-              <w:rPr>
-                <w:rFonts w:ascii="Arial" w:eastAsiaTheme="minorHAnsi" w:hAnsi="Arial" w:cs="Arial"/>
-                <w:color w:val="000000" w:themeColor="text1"/>
-                <w:sz w:val="22"/>
-                <w:szCs w:val="22"/>
+                <w:highlight w:val="green"/>
+                <w:lang w:eastAsia="en-US"/>
+              </w:rPr>
+            </w:pPr>
+            <w:r>
+              <w:rPr>
+                <w:rFonts w:ascii="Arial" w:eastAsiaTheme="minorHAnsi" w:hAnsi="Arial" w:cs="Arial"/>
+                <w:color w:val="000000" w:themeColor="text1"/>
+                <w:sz w:val="22"/>
+                <w:szCs w:val="22"/>
+                <w:lang w:eastAsia="en-US"/>
+              </w:rPr>
+              <w:t xml:space="preserve">- </w:t>
+            </w:r>
+            <w:r>
+              <w:rPr>
+                <w:rFonts w:ascii="Arial" w:eastAsiaTheme="minorHAnsi" w:hAnsi="Arial" w:cs="Arial"/>
+                <w:color w:val="000000" w:themeColor="text1"/>
+                <w:sz w:val="22"/>
+                <w:szCs w:val="22"/>
+                <w:highlight w:val="green"/>
+                <w:lang w:eastAsia="en-US"/>
+              </w:rPr>
+              <w:t>Na justificativa aparece atividades (que não apareceram antes... antes era tarefas....) e aparece o evento</w:t>
+            </w:r>
+          </w:p>
+          <w:p>
+            <w:pPr>
+              <w:pStyle w:val="NormalWeb"/>
+              <w:shd w:val="clear" w:color="auto" w:fill="FFFFFF"/>
+              <w:spacing w:before="0" w:beforeAutospacing="0" w:after="0" w:afterAutospacing="0"/>
+              <w:rPr>
+                <w:rFonts w:ascii="Arial" w:eastAsiaTheme="minorHAnsi" w:hAnsi="Arial" w:cs="Arial"/>
+                <w:color w:val="000000" w:themeColor="text1"/>
+                <w:sz w:val="22"/>
+                <w:szCs w:val="22"/>
+                <w:highlight w:val="green"/>
+                <w:lang w:eastAsia="en-US"/>
+              </w:rPr>
+            </w:pPr>
+            <w:r>
+              <w:rPr>
+                <w:rFonts w:ascii="Arial" w:eastAsiaTheme="minorHAnsi" w:hAnsi="Arial" w:cs="Arial"/>
+                <w:color w:val="000000" w:themeColor="text1"/>
+                <w:sz w:val="22"/>
+                <w:szCs w:val="22"/>
+                <w:highlight w:val="green"/>
                 <w:lang w:eastAsia="en-US"/>
               </w:rPr>
               <w:t xml:space="preserve"> Uso de você no texto. Não use em textos técnicos. </w:t>
@@ -795,23 +891,43 @@
               <w:rPr>
                 <w:rFonts w:ascii="Arial" w:hAnsi="Arial" w:cs="Arial"/>
                 <w:color w:val="000000" w:themeColor="text1"/>
-              </w:rPr>
-              <w:t xml:space="preserve"> “</w:t>
-            </w:r>
+                <w:highlight w:val="green"/>
+              </w:rPr>
+              <w:t xml:space="preserve"> “Os benefícios deste projeto vão além do ambiente de negócios e têm impacto direto na satisfação do cliente e na reputação da empresa. </w:t>
+            </w:r>
+            <w:proofErr w:type="gramStart"/>
             <w:r>
               <w:rPr>
                 <w:rFonts w:ascii="Arial" w:hAnsi="Arial" w:cs="Arial"/>
                 <w:color w:val="000000" w:themeColor="text1"/>
-                <w:highlight w:val="white"/>
-              </w:rPr>
-              <w:t xml:space="preserve">Os benefícios deste projeto vão além do ambiente de negócios e têm impacto direto na satisfação do cliente e na reputação da empresa. </w:t>
-            </w:r>
+                <w:highlight w:val="green"/>
+              </w:rPr>
+              <w:t>“ Qual</w:t>
+            </w:r>
+            <w:proofErr w:type="gramEnd"/>
             <w:r>
               <w:rPr>
                 <w:rFonts w:ascii="Arial" w:hAnsi="Arial" w:cs="Arial"/>
                 <w:color w:val="000000" w:themeColor="text1"/>
-              </w:rPr>
-              <w:t>“ Qual empresa?</w:t>
+                <w:highlight w:val="green"/>
+              </w:rPr>
+              <w:t xml:space="preserve"> empresa</w:t>
+            </w:r>
+            <w:r>
+              <w:rPr>
+                <w:rFonts w:ascii="Arial" w:hAnsi="Arial" w:cs="Arial"/>
+                <w:color w:val="000000" w:themeColor="text1"/>
+                <w:highlight w:val="lightGray"/>
+              </w:rPr>
+              <w:t>?</w:t>
+            </w:r>
+            <w:r>
+              <w:rPr>
+                <w:rFonts w:ascii="Arial" w:hAnsi="Arial" w:cs="Arial"/>
+                <w:color w:val="000000" w:themeColor="text1"/>
+                <w:highlight w:val="lightGray"/>
+              </w:rPr>
+              <w:t>**Eu tire, não fazia sentido**</w:t>
             </w:r>
           </w:p>
           <w:p>
@@ -826,6 +942,7 @@
               <w:rPr>
                 <w:rFonts w:ascii="Arial" w:hAnsi="Arial" w:cs="Arial"/>
                 <w:color w:val="000000" w:themeColor="text1"/>
+                <w:highlight w:val="lightGray"/>
               </w:rPr>
               <w:t>-Stakeholders: “</w:t>
             </w:r>
@@ -833,37 +950,60 @@
               <w:rPr>
                 <w:rFonts w:ascii="Arial" w:eastAsia="Roboto" w:hAnsi="Arial" w:cs="Arial"/>
                 <w:color w:val="000000" w:themeColor="text1"/>
-                <w:highlight w:val="white"/>
-              </w:rPr>
-              <w:t>Empresas do ramo de eventos: Prestadores de serviços</w:t>
-            </w:r>
+                <w:highlight w:val="lightGray"/>
+              </w:rPr>
+              <w:t xml:space="preserve">Empresas do ramo de eventos: Prestadores de </w:t>
+            </w:r>
+            <w:proofErr w:type="spellStart"/>
             <w:r>
               <w:rPr>
                 <w:rFonts w:ascii="Arial" w:eastAsia="Roboto" w:hAnsi="Arial" w:cs="Arial"/>
                 <w:color w:val="000000" w:themeColor="text1"/>
-              </w:rPr>
-              <w:t>”,Contexto, não é?</w:t>
-            </w:r>
-          </w:p>
-          <w:p>
-            <w:pPr>
-              <w:pStyle w:val="NormalWeb"/>
-              <w:shd w:val="clear" w:color="auto" w:fill="FFFFFF"/>
-              <w:spacing w:before="0" w:beforeAutospacing="0" w:after="0" w:afterAutospacing="0"/>
-              <w:rPr>
-                <w:rFonts w:ascii="Arial" w:eastAsiaTheme="minorHAnsi" w:hAnsi="Arial" w:cs="Arial"/>
-                <w:color w:val="000000" w:themeColor="text1"/>
-                <w:sz w:val="22"/>
-                <w:szCs w:val="22"/>
-                <w:lang w:eastAsia="en-US"/>
-              </w:rPr>
-            </w:pPr>
-            <w:r>
-              <w:rPr>
-                <w:rFonts w:ascii="Arial" w:eastAsiaTheme="minorHAnsi" w:hAnsi="Arial" w:cs="Arial"/>
-                <w:color w:val="000000" w:themeColor="text1"/>
-                <w:sz w:val="22"/>
-                <w:szCs w:val="22"/>
+                <w:highlight w:val="lightGray"/>
+              </w:rPr>
+              <w:t>serviços</w:t>
+            </w:r>
+            <w:proofErr w:type="gramStart"/>
+            <w:r>
+              <w:rPr>
+                <w:rFonts w:ascii="Arial" w:eastAsia="Roboto" w:hAnsi="Arial" w:cs="Arial"/>
+                <w:color w:val="000000" w:themeColor="text1"/>
+                <w:highlight w:val="lightGray"/>
+              </w:rPr>
+              <w:t>”,Contexto</w:t>
+            </w:r>
+            <w:proofErr w:type="spellEnd"/>
+            <w:proofErr w:type="gramEnd"/>
+            <w:r>
+              <w:rPr>
+                <w:rFonts w:ascii="Arial" w:eastAsia="Roboto" w:hAnsi="Arial" w:cs="Arial"/>
+                <w:color w:val="000000" w:themeColor="text1"/>
+                <w:highlight w:val="lightGray"/>
+              </w:rPr>
+              <w:t>, não é?</w:t>
+            </w:r>
+          </w:p>
+          <w:p>
+            <w:pPr>
+              <w:pStyle w:val="NormalWeb"/>
+              <w:shd w:val="clear" w:color="auto" w:fill="FFFFFF"/>
+              <w:spacing w:before="0" w:beforeAutospacing="0" w:after="0" w:afterAutospacing="0"/>
+              <w:rPr>
+                <w:rFonts w:ascii="Arial" w:eastAsiaTheme="minorHAnsi" w:hAnsi="Arial" w:cs="Arial"/>
+                <w:color w:val="000000" w:themeColor="text1"/>
+                <w:sz w:val="22"/>
+                <w:szCs w:val="22"/>
+                <w:highlight w:val="green"/>
+                <w:lang w:eastAsia="en-US"/>
+              </w:rPr>
+            </w:pPr>
+            <w:r>
+              <w:rPr>
+                <w:rFonts w:ascii="Arial" w:eastAsiaTheme="minorHAnsi" w:hAnsi="Arial" w:cs="Arial"/>
+                <w:color w:val="000000" w:themeColor="text1"/>
+                <w:sz w:val="22"/>
+                <w:szCs w:val="22"/>
+                <w:highlight w:val="green"/>
                 <w:lang w:eastAsia="en-US"/>
               </w:rPr>
               <w:t xml:space="preserve">- </w:t>
@@ -874,6 +1014,7 @@
                 <w:color w:val="000000" w:themeColor="text1"/>
                 <w:sz w:val="22"/>
                 <w:szCs w:val="22"/>
+                <w:highlight w:val="green"/>
                 <w:lang w:eastAsia="en-US"/>
               </w:rPr>
               <w:t>Seção Escopo</w:t>
@@ -884,6 +1025,7 @@
                 <w:color w:val="000000" w:themeColor="text1"/>
                 <w:sz w:val="22"/>
                 <w:szCs w:val="22"/>
+                <w:highlight w:val="green"/>
                 <w:lang w:eastAsia="en-US"/>
               </w:rPr>
               <w:t>:</w:t>
@@ -899,15 +1041,17 @@
                 <w:color w:val="000000" w:themeColor="text1"/>
                 <w:sz w:val="22"/>
                 <w:szCs w:val="22"/>
-                <w:lang w:eastAsia="en-US"/>
-              </w:rPr>
-            </w:pPr>
-            <w:r>
-              <w:rPr>
-                <w:rFonts w:ascii="Arial" w:eastAsiaTheme="minorHAnsi" w:hAnsi="Arial" w:cs="Arial"/>
-                <w:color w:val="000000" w:themeColor="text1"/>
-                <w:sz w:val="22"/>
-                <w:szCs w:val="22"/>
+                <w:highlight w:val="green"/>
+                <w:lang w:eastAsia="en-US"/>
+              </w:rPr>
+            </w:pPr>
+            <w:r>
+              <w:rPr>
+                <w:rFonts w:ascii="Arial" w:eastAsiaTheme="minorHAnsi" w:hAnsi="Arial" w:cs="Arial"/>
+                <w:color w:val="000000" w:themeColor="text1"/>
+                <w:sz w:val="22"/>
+                <w:szCs w:val="22"/>
+                <w:highlight w:val="green"/>
                 <w:lang w:eastAsia="en-US"/>
               </w:rPr>
               <w:t xml:space="preserve">             -</w:t>
@@ -918,16 +1062,42 @@
                 <w:color w:val="000000" w:themeColor="text1"/>
                 <w:sz w:val="22"/>
                 <w:szCs w:val="22"/>
-                <w:lang w:eastAsia="en-US"/>
-              </w:rPr>
-              <w:t xml:space="preserve"> rever introdução e itens apresentados estão soltos, sem ligação com o parágrafo anterior</w:t>
-            </w:r>
-            <w:r>
-              <w:rPr>
-                <w:rFonts w:ascii="Arial" w:eastAsiaTheme="minorHAnsi" w:hAnsi="Arial" w:cs="Arial"/>
-                <w:color w:val="000000" w:themeColor="text1"/>
-                <w:sz w:val="22"/>
-                <w:szCs w:val="22"/>
+                <w:highlight w:val="green"/>
+                <w:lang w:eastAsia="en-US"/>
+              </w:rPr>
+              <w:t xml:space="preserve"> </w:t>
+            </w:r>
+            <w:proofErr w:type="gramStart"/>
+            <w:r>
+              <w:rPr>
+                <w:rFonts w:ascii="Arial" w:eastAsiaTheme="minorHAnsi" w:hAnsi="Arial" w:cs="Arial"/>
+                <w:color w:val="000000" w:themeColor="text1"/>
+                <w:sz w:val="22"/>
+                <w:szCs w:val="22"/>
+                <w:highlight w:val="green"/>
+                <w:lang w:eastAsia="en-US"/>
+              </w:rPr>
+              <w:t>rever</w:t>
+            </w:r>
+            <w:proofErr w:type="gramEnd"/>
+            <w:r>
+              <w:rPr>
+                <w:rFonts w:ascii="Arial" w:eastAsiaTheme="minorHAnsi" w:hAnsi="Arial" w:cs="Arial"/>
+                <w:color w:val="000000" w:themeColor="text1"/>
+                <w:sz w:val="22"/>
+                <w:szCs w:val="22"/>
+                <w:highlight w:val="green"/>
+                <w:lang w:eastAsia="en-US"/>
+              </w:rPr>
+              <w:t xml:space="preserve"> introdução e itens apresentados estão soltos, sem ligação com o parágrafo anterior</w:t>
+            </w:r>
+            <w:r>
+              <w:rPr>
+                <w:rFonts w:ascii="Arial" w:eastAsiaTheme="minorHAnsi" w:hAnsi="Arial" w:cs="Arial"/>
+                <w:color w:val="000000" w:themeColor="text1"/>
+                <w:sz w:val="22"/>
+                <w:szCs w:val="22"/>
+                <w:highlight w:val="green"/>
                 <w:lang w:eastAsia="en-US"/>
               </w:rPr>
               <w:t>.</w:t>
@@ -943,18 +1113,44 @@
                 <w:color w:val="000000" w:themeColor="text1"/>
                 <w:sz w:val="22"/>
                 <w:szCs w:val="22"/>
-                <w:lang w:eastAsia="en-US"/>
-              </w:rPr>
-            </w:pPr>
-            <w:r>
-              <w:rPr>
-                <w:rFonts w:ascii="Arial" w:eastAsiaTheme="minorHAnsi" w:hAnsi="Arial" w:cs="Arial"/>
-                <w:color w:val="000000" w:themeColor="text1"/>
-                <w:sz w:val="22"/>
-                <w:szCs w:val="22"/>
-                <w:lang w:eastAsia="en-US"/>
-              </w:rPr>
-              <w:t xml:space="preserve">             - qual a diferença entre: </w:t>
+                <w:highlight w:val="green"/>
+                <w:lang w:eastAsia="en-US"/>
+              </w:rPr>
+            </w:pPr>
+            <w:r>
+              <w:rPr>
+                <w:rFonts w:ascii="Arial" w:eastAsiaTheme="minorHAnsi" w:hAnsi="Arial" w:cs="Arial"/>
+                <w:color w:val="000000" w:themeColor="text1"/>
+                <w:sz w:val="22"/>
+                <w:szCs w:val="22"/>
+                <w:highlight w:val="green"/>
+                <w:lang w:eastAsia="en-US"/>
+              </w:rPr>
+              <w:t xml:space="preserve">             - </w:t>
+            </w:r>
+            <w:proofErr w:type="gramStart"/>
+            <w:r>
+              <w:rPr>
+                <w:rFonts w:ascii="Arial" w:eastAsiaTheme="minorHAnsi" w:hAnsi="Arial" w:cs="Arial"/>
+                <w:color w:val="000000" w:themeColor="text1"/>
+                <w:sz w:val="22"/>
+                <w:szCs w:val="22"/>
+                <w:highlight w:val="green"/>
+                <w:lang w:eastAsia="en-US"/>
+              </w:rPr>
+              <w:t>qual</w:t>
+            </w:r>
+            <w:proofErr w:type="gramEnd"/>
+            <w:r>
+              <w:rPr>
+                <w:rFonts w:ascii="Arial" w:eastAsiaTheme="minorHAnsi" w:hAnsi="Arial" w:cs="Arial"/>
+                <w:color w:val="000000" w:themeColor="text1"/>
+                <w:sz w:val="22"/>
+                <w:szCs w:val="22"/>
+                <w:highlight w:val="green"/>
+                <w:lang w:eastAsia="en-US"/>
+              </w:rPr>
+              <w:t xml:space="preserve"> a diferença entre: </w:t>
             </w:r>
           </w:p>
           <w:p>
@@ -975,13 +1171,14 @@
               <w:rPr>
                 <w:rFonts w:ascii="Arial" w:hAnsi="Arial" w:cs="Arial"/>
                 <w:color w:val="000000" w:themeColor="text1"/>
+                <w:highlight w:val="green"/>
               </w:rPr>
             </w:pPr>
             <w:r>
               <w:rPr>
                 <w:rFonts w:ascii="Arial" w:hAnsi="Arial" w:cs="Arial"/>
                 <w:color w:val="000000" w:themeColor="text1"/>
-                <w:highlight w:val="white"/>
+                <w:highlight w:val="green"/>
               </w:rPr>
               <w:t xml:space="preserve">(quem faz? O administrador?) </w:t>
             </w:r>
@@ -989,7 +1186,7 @@
               <w:rPr>
                 <w:rFonts w:ascii="Arial" w:hAnsi="Arial" w:cs="Arial"/>
                 <w:color w:val="000000" w:themeColor="text1"/>
-                <w:highlight w:val="white"/>
+                <w:highlight w:val="green"/>
               </w:rPr>
               <w:t>Definição de responsáveis, prazos e prioridades para cada tarefa.</w:t>
             </w:r>
@@ -1012,13 +1209,14 @@
               <w:rPr>
                 <w:rFonts w:ascii="Arial" w:hAnsi="Arial" w:cs="Arial"/>
                 <w:color w:val="000000" w:themeColor="text1"/>
+                <w:highlight w:val="green"/>
               </w:rPr>
             </w:pPr>
             <w:r>
               <w:rPr>
                 <w:rFonts w:ascii="Arial" w:hAnsi="Arial" w:cs="Arial"/>
                 <w:color w:val="000000" w:themeColor="text1"/>
-                <w:highlight w:val="white"/>
+                <w:highlight w:val="green"/>
               </w:rPr>
               <w:t xml:space="preserve">(eu, </w:t>
             </w:r>
@@ -1026,7 +1224,7 @@
               <w:rPr>
                 <w:rFonts w:ascii="Arial" w:hAnsi="Arial" w:cs="Arial"/>
                 <w:color w:val="000000" w:themeColor="text1"/>
-                <w:highlight w:val="white"/>
+                <w:highlight w:val="green"/>
               </w:rPr>
               <w:t xml:space="preserve">como </w:t>
             </w:r>
@@ -1034,7 +1232,7 @@
               <w:rPr>
                 <w:rFonts w:ascii="Arial" w:hAnsi="Arial" w:cs="Arial"/>
                 <w:color w:val="000000" w:themeColor="text1"/>
-                <w:highlight w:val="white"/>
+                <w:highlight w:val="green"/>
               </w:rPr>
               <w:t xml:space="preserve">colaborador, posso delegar uma tarefa minha para outro?) </w:t>
             </w:r>
@@ -1042,7 +1240,7 @@
               <w:rPr>
                 <w:rFonts w:ascii="Arial" w:hAnsi="Arial" w:cs="Arial"/>
                 <w:color w:val="000000" w:themeColor="text1"/>
-                <w:highlight w:val="white"/>
+                <w:highlight w:val="green"/>
               </w:rPr>
               <w:t>Possibilidade de delegar e atribuir tarefas.</w:t>
             </w:r>
@@ -1219,6 +1417,7 @@
               </w:rPr>
               <w:t>    2.1 Quadro de </w:t>
             </w:r>
+            <w:proofErr w:type="spellStart"/>
             <w:r>
               <w:rPr>
                 <w:rFonts w:ascii="Arial" w:eastAsiaTheme="minorHAnsi" w:hAnsi="Arial" w:cs="Arial"/>
@@ -1228,7 +1427,19 @@
                 <w:szCs w:val="22"/>
                 <w:lang w:eastAsia="en-US"/>
               </w:rPr>
-              <w:t>User Stories</w:t>
+              <w:t>User</w:t>
+            </w:r>
+            <w:proofErr w:type="spellEnd"/>
+            <w:r>
+              <w:rPr>
+                <w:rFonts w:ascii="Arial" w:eastAsiaTheme="minorHAnsi" w:hAnsi="Arial" w:cs="Arial"/>
+                <w:i/>
+                <w:color w:val="000000" w:themeColor="text1"/>
+                <w:sz w:val="22"/>
+                <w:szCs w:val="22"/>
+                <w:lang w:eastAsia="en-US"/>
+              </w:rPr>
+              <w:t xml:space="preserve"> Stories</w:t>
             </w:r>
           </w:p>
         </w:tc>
@@ -1326,7 +1537,41 @@
                 <w:szCs w:val="22"/>
                 <w:lang w:eastAsia="en-US"/>
               </w:rPr>
-              <w:t>não são épicos, e sim ,user stories. Salvo o Conversar.</w:t>
+              <w:t xml:space="preserve">não são épicos, e </w:t>
+            </w:r>
+            <w:proofErr w:type="gramStart"/>
+            <w:r>
+              <w:rPr>
+                <w:rFonts w:ascii="Arial" w:eastAsiaTheme="minorHAnsi" w:hAnsi="Arial" w:cs="Arial"/>
+                <w:color w:val="000000" w:themeColor="text1"/>
+                <w:sz w:val="22"/>
+                <w:szCs w:val="22"/>
+                <w:lang w:eastAsia="en-US"/>
+              </w:rPr>
+              <w:t>sim ,</w:t>
+            </w:r>
+            <w:proofErr w:type="spellStart"/>
+            <w:r>
+              <w:rPr>
+                <w:rFonts w:ascii="Arial" w:eastAsiaTheme="minorHAnsi" w:hAnsi="Arial" w:cs="Arial"/>
+                <w:color w:val="000000" w:themeColor="text1"/>
+                <w:sz w:val="22"/>
+                <w:szCs w:val="22"/>
+                <w:lang w:eastAsia="en-US"/>
+              </w:rPr>
+              <w:t>user</w:t>
+            </w:r>
+            <w:proofErr w:type="spellEnd"/>
+            <w:proofErr w:type="gramEnd"/>
+            <w:r>
+              <w:rPr>
+                <w:rFonts w:ascii="Arial" w:eastAsiaTheme="minorHAnsi" w:hAnsi="Arial" w:cs="Arial"/>
+                <w:color w:val="000000" w:themeColor="text1"/>
+                <w:sz w:val="22"/>
+                <w:szCs w:val="22"/>
+                <w:lang w:eastAsia="en-US"/>
+              </w:rPr>
+              <w:t xml:space="preserve"> stories. Salvo o Conversar.</w:t>
             </w:r>
           </w:p>
           <w:p>
@@ -1455,6 +1700,7 @@
                 <w:szCs w:val="22"/>
                 <w:lang w:eastAsia="en-US"/>
               </w:rPr>
+              <w:lastRenderedPageBreak/>
               <w:t>    2.2 Requisitos Funcionais</w:t>
             </w:r>
           </w:p>
@@ -1513,32 +1759,87 @@
                 <w:szCs w:val="22"/>
                 <w:lang w:eastAsia="en-US"/>
               </w:rPr>
-              <w:t>-Administrador = organizador do evento ?</w:t>
-            </w:r>
-          </w:p>
-          <w:p>
-            <w:pPr>
-              <w:pStyle w:val="NormalWeb"/>
-              <w:shd w:val="clear" w:color="auto" w:fill="FFFFFF"/>
-              <w:spacing w:before="0" w:beforeAutospacing="0" w:after="0" w:afterAutospacing="0"/>
-              <w:rPr>
-                <w:rFonts w:ascii="Arial" w:eastAsiaTheme="minorHAnsi" w:hAnsi="Arial" w:cs="Arial"/>
-                <w:color w:val="000000" w:themeColor="text1"/>
-                <w:sz w:val="22"/>
-                <w:szCs w:val="22"/>
-                <w:lang w:eastAsia="en-US"/>
-              </w:rPr>
-            </w:pPr>
-            <w:r>
-              <w:rPr>
-                <w:rFonts w:ascii="Arial" w:eastAsiaTheme="minorHAnsi" w:hAnsi="Arial" w:cs="Arial"/>
-                <w:color w:val="000000" w:themeColor="text1"/>
-                <w:sz w:val="22"/>
-                <w:szCs w:val="22"/>
-                <w:lang w:eastAsia="en-US"/>
-              </w:rPr>
-              <w:lastRenderedPageBreak/>
-              <w:t>- retire a palavra restrição da descrição. Coloquei no meu exemplo para mostrar pra vocês o que é entrada, processo, restrição, exceção no exemplo dado.</w:t>
+              <w:t xml:space="preserve">-Administrador = organizador do </w:t>
+            </w:r>
+            <w:proofErr w:type="gramStart"/>
+            <w:r>
+              <w:rPr>
+                <w:rFonts w:ascii="Arial" w:eastAsiaTheme="minorHAnsi" w:hAnsi="Arial" w:cs="Arial"/>
+                <w:color w:val="000000" w:themeColor="text1"/>
+                <w:sz w:val="22"/>
+                <w:szCs w:val="22"/>
+                <w:lang w:eastAsia="en-US"/>
+              </w:rPr>
+              <w:t>evento ?</w:t>
+            </w:r>
+            <w:proofErr w:type="gramEnd"/>
+          </w:p>
+          <w:p>
+            <w:pPr>
+              <w:pStyle w:val="NormalWeb"/>
+              <w:shd w:val="clear" w:color="auto" w:fill="FFFFFF"/>
+              <w:spacing w:before="0" w:beforeAutospacing="0" w:after="0" w:afterAutospacing="0"/>
+              <w:rPr>
+                <w:rFonts w:ascii="Arial" w:eastAsiaTheme="minorHAnsi" w:hAnsi="Arial" w:cs="Arial"/>
+                <w:color w:val="000000" w:themeColor="text1"/>
+                <w:sz w:val="22"/>
+                <w:szCs w:val="22"/>
+                <w:lang w:eastAsia="en-US"/>
+              </w:rPr>
+            </w:pPr>
+            <w:r>
+              <w:rPr>
+                <w:rFonts w:ascii="Arial" w:eastAsiaTheme="minorHAnsi" w:hAnsi="Arial" w:cs="Arial"/>
+                <w:color w:val="000000" w:themeColor="text1"/>
+                <w:sz w:val="22"/>
+                <w:szCs w:val="22"/>
+                <w:lang w:eastAsia="en-US"/>
+              </w:rPr>
+              <w:t xml:space="preserve">- </w:t>
+            </w:r>
+            <w:proofErr w:type="gramStart"/>
+            <w:r>
+              <w:rPr>
+                <w:rFonts w:ascii="Arial" w:eastAsiaTheme="minorHAnsi" w:hAnsi="Arial" w:cs="Arial"/>
+                <w:color w:val="000000" w:themeColor="text1"/>
+                <w:sz w:val="22"/>
+                <w:szCs w:val="22"/>
+                <w:lang w:eastAsia="en-US"/>
+              </w:rPr>
+              <w:t>retire</w:t>
+            </w:r>
+            <w:proofErr w:type="gramEnd"/>
+            <w:r>
+              <w:rPr>
+                <w:rFonts w:ascii="Arial" w:eastAsiaTheme="minorHAnsi" w:hAnsi="Arial" w:cs="Arial"/>
+                <w:color w:val="000000" w:themeColor="text1"/>
+                <w:sz w:val="22"/>
+                <w:szCs w:val="22"/>
+                <w:lang w:eastAsia="en-US"/>
+              </w:rPr>
+              <w:t xml:space="preserve"> a palavra restrição da descrição. Coloquei no meu exemplo para mostrar </w:t>
+            </w:r>
+            <w:proofErr w:type="gramStart"/>
+            <w:r>
+              <w:rPr>
+                <w:rFonts w:ascii="Arial" w:eastAsiaTheme="minorHAnsi" w:hAnsi="Arial" w:cs="Arial"/>
+                <w:color w:val="000000" w:themeColor="text1"/>
+                <w:sz w:val="22"/>
+                <w:szCs w:val="22"/>
+                <w:lang w:eastAsia="en-US"/>
+              </w:rPr>
+              <w:t>pra</w:t>
+            </w:r>
+            <w:proofErr w:type="gramEnd"/>
+            <w:r>
+              <w:rPr>
+                <w:rFonts w:ascii="Arial" w:eastAsiaTheme="minorHAnsi" w:hAnsi="Arial" w:cs="Arial"/>
+                <w:color w:val="000000" w:themeColor="text1"/>
+                <w:sz w:val="22"/>
+                <w:szCs w:val="22"/>
+                <w:lang w:eastAsia="en-US"/>
+              </w:rPr>
+              <w:t xml:space="preserve"> vocês o que é entrada, processo, restrição, exceção no exemplo dado.</w:t>
             </w:r>
           </w:p>
           <w:p>
@@ -1586,55 +1887,143 @@
                 <w:szCs w:val="22"/>
                 <w:lang w:eastAsia="en-US"/>
               </w:rPr>
-              <w:t xml:space="preserve">   - nas USs tem uma complexidade maior. Rever.</w:t>
-            </w:r>
-          </w:p>
-          <w:p>
-            <w:pPr>
-              <w:pStyle w:val="NormalWeb"/>
-              <w:shd w:val="clear" w:color="auto" w:fill="FFFFFF"/>
-              <w:spacing w:before="0" w:beforeAutospacing="0" w:after="0" w:afterAutospacing="0"/>
-              <w:rPr>
-                <w:rFonts w:ascii="Arial" w:eastAsiaTheme="minorHAnsi" w:hAnsi="Arial" w:cs="Arial"/>
-                <w:color w:val="000000" w:themeColor="text1"/>
-                <w:sz w:val="22"/>
-                <w:szCs w:val="22"/>
-                <w:lang w:eastAsia="en-US"/>
-              </w:rPr>
-            </w:pPr>
-            <w:r>
-              <w:rPr>
-                <w:rFonts w:ascii="Arial" w:eastAsiaTheme="minorHAnsi" w:hAnsi="Arial" w:cs="Arial"/>
-                <w:color w:val="000000" w:themeColor="text1"/>
-                <w:sz w:val="22"/>
-                <w:szCs w:val="22"/>
-                <w:lang w:eastAsia="en-US"/>
-              </w:rPr>
-              <w:t xml:space="preserve">   -  descrito de maneira extremamente genérica.</w:t>
-            </w:r>
-          </w:p>
-          <w:p>
-            <w:pPr>
-              <w:pStyle w:val="NormalWeb"/>
-              <w:shd w:val="clear" w:color="auto" w:fill="FFFFFF"/>
-              <w:spacing w:before="0" w:beforeAutospacing="0" w:after="0" w:afterAutospacing="0"/>
-              <w:rPr>
-                <w:rFonts w:ascii="Arial" w:eastAsiaTheme="minorHAnsi" w:hAnsi="Arial" w:cs="Arial"/>
-                <w:color w:val="000000" w:themeColor="text1"/>
-                <w:sz w:val="22"/>
-                <w:szCs w:val="22"/>
-                <w:lang w:eastAsia="en-US"/>
-              </w:rPr>
-            </w:pPr>
-            <w:r>
-              <w:rPr>
-                <w:rFonts w:ascii="Arial" w:eastAsiaTheme="minorHAnsi" w:hAnsi="Arial" w:cs="Arial"/>
-                <w:color w:val="000000" w:themeColor="text1"/>
-                <w:sz w:val="22"/>
-                <w:szCs w:val="22"/>
-                <w:lang w:eastAsia="en-US"/>
-              </w:rPr>
-              <w:t xml:space="preserve">- Falta Rfs essenciais para o que foi descrito na declaração de escopo </w:t>
+              <w:t xml:space="preserve">   - </w:t>
+            </w:r>
+            <w:proofErr w:type="gramStart"/>
+            <w:r>
+              <w:rPr>
+                <w:rFonts w:ascii="Arial" w:eastAsiaTheme="minorHAnsi" w:hAnsi="Arial" w:cs="Arial"/>
+                <w:color w:val="000000" w:themeColor="text1"/>
+                <w:sz w:val="22"/>
+                <w:szCs w:val="22"/>
+                <w:lang w:eastAsia="en-US"/>
+              </w:rPr>
+              <w:t>nas</w:t>
+            </w:r>
+            <w:proofErr w:type="gramEnd"/>
+            <w:r>
+              <w:rPr>
+                <w:rFonts w:ascii="Arial" w:eastAsiaTheme="minorHAnsi" w:hAnsi="Arial" w:cs="Arial"/>
+                <w:color w:val="000000" w:themeColor="text1"/>
+                <w:sz w:val="22"/>
+                <w:szCs w:val="22"/>
+                <w:lang w:eastAsia="en-US"/>
+              </w:rPr>
+              <w:t xml:space="preserve"> </w:t>
+            </w:r>
+            <w:proofErr w:type="spellStart"/>
+            <w:r>
+              <w:rPr>
+                <w:rFonts w:ascii="Arial" w:eastAsiaTheme="minorHAnsi" w:hAnsi="Arial" w:cs="Arial"/>
+                <w:color w:val="000000" w:themeColor="text1"/>
+                <w:sz w:val="22"/>
+                <w:szCs w:val="22"/>
+                <w:lang w:eastAsia="en-US"/>
+              </w:rPr>
+              <w:t>USs</w:t>
+            </w:r>
+            <w:proofErr w:type="spellEnd"/>
+            <w:r>
+              <w:rPr>
+                <w:rFonts w:ascii="Arial" w:eastAsiaTheme="minorHAnsi" w:hAnsi="Arial" w:cs="Arial"/>
+                <w:color w:val="000000" w:themeColor="text1"/>
+                <w:sz w:val="22"/>
+                <w:szCs w:val="22"/>
+                <w:lang w:eastAsia="en-US"/>
+              </w:rPr>
+              <w:t xml:space="preserve"> tem uma complexidade maior. Rever.</w:t>
+            </w:r>
+          </w:p>
+          <w:p>
+            <w:pPr>
+              <w:pStyle w:val="NormalWeb"/>
+              <w:shd w:val="clear" w:color="auto" w:fill="FFFFFF"/>
+              <w:spacing w:before="0" w:beforeAutospacing="0" w:after="0" w:afterAutospacing="0"/>
+              <w:rPr>
+                <w:rFonts w:ascii="Arial" w:eastAsiaTheme="minorHAnsi" w:hAnsi="Arial" w:cs="Arial"/>
+                <w:color w:val="000000" w:themeColor="text1"/>
+                <w:sz w:val="22"/>
+                <w:szCs w:val="22"/>
+                <w:lang w:eastAsia="en-US"/>
+              </w:rPr>
+            </w:pPr>
+            <w:r>
+              <w:rPr>
+                <w:rFonts w:ascii="Arial" w:eastAsiaTheme="minorHAnsi" w:hAnsi="Arial" w:cs="Arial"/>
+                <w:color w:val="000000" w:themeColor="text1"/>
+                <w:sz w:val="22"/>
+                <w:szCs w:val="22"/>
+                <w:lang w:eastAsia="en-US"/>
+              </w:rPr>
+              <w:t xml:space="preserve">   -  </w:t>
+            </w:r>
+            <w:proofErr w:type="gramStart"/>
+            <w:r>
+              <w:rPr>
+                <w:rFonts w:ascii="Arial" w:eastAsiaTheme="minorHAnsi" w:hAnsi="Arial" w:cs="Arial"/>
+                <w:color w:val="000000" w:themeColor="text1"/>
+                <w:sz w:val="22"/>
+                <w:szCs w:val="22"/>
+                <w:lang w:eastAsia="en-US"/>
+              </w:rPr>
+              <w:t>descrito</w:t>
+            </w:r>
+            <w:proofErr w:type="gramEnd"/>
+            <w:r>
+              <w:rPr>
+                <w:rFonts w:ascii="Arial" w:eastAsiaTheme="minorHAnsi" w:hAnsi="Arial" w:cs="Arial"/>
+                <w:color w:val="000000" w:themeColor="text1"/>
+                <w:sz w:val="22"/>
+                <w:szCs w:val="22"/>
+                <w:lang w:eastAsia="en-US"/>
+              </w:rPr>
+              <w:t xml:space="preserve"> de maneira extremamente genérica.</w:t>
+            </w:r>
+          </w:p>
+          <w:p>
+            <w:pPr>
+              <w:pStyle w:val="NormalWeb"/>
+              <w:shd w:val="clear" w:color="auto" w:fill="FFFFFF"/>
+              <w:spacing w:before="0" w:beforeAutospacing="0" w:after="0" w:afterAutospacing="0"/>
+              <w:rPr>
+                <w:rFonts w:ascii="Arial" w:eastAsiaTheme="minorHAnsi" w:hAnsi="Arial" w:cs="Arial"/>
+                <w:color w:val="000000" w:themeColor="text1"/>
+                <w:sz w:val="22"/>
+                <w:szCs w:val="22"/>
+                <w:lang w:eastAsia="en-US"/>
+              </w:rPr>
+            </w:pPr>
+            <w:r>
+              <w:rPr>
+                <w:rFonts w:ascii="Arial" w:eastAsiaTheme="minorHAnsi" w:hAnsi="Arial" w:cs="Arial"/>
+                <w:color w:val="000000" w:themeColor="text1"/>
+                <w:sz w:val="22"/>
+                <w:szCs w:val="22"/>
+                <w:lang w:eastAsia="en-US"/>
+              </w:rPr>
+              <w:t xml:space="preserve">- Falta </w:t>
+            </w:r>
+            <w:proofErr w:type="spellStart"/>
+            <w:r>
+              <w:rPr>
+                <w:rFonts w:ascii="Arial" w:eastAsiaTheme="minorHAnsi" w:hAnsi="Arial" w:cs="Arial"/>
+                <w:color w:val="000000" w:themeColor="text1"/>
+                <w:sz w:val="22"/>
+                <w:szCs w:val="22"/>
+                <w:lang w:eastAsia="en-US"/>
+              </w:rPr>
+              <w:t>Rfs</w:t>
+            </w:r>
+            <w:proofErr w:type="spellEnd"/>
+            <w:r>
+              <w:rPr>
+                <w:rFonts w:ascii="Arial" w:eastAsiaTheme="minorHAnsi" w:hAnsi="Arial" w:cs="Arial"/>
+                <w:color w:val="000000" w:themeColor="text1"/>
+                <w:sz w:val="22"/>
+                <w:szCs w:val="22"/>
+                <w:lang w:eastAsia="en-US"/>
+              </w:rPr>
+              <w:t xml:space="preserve"> essenciais para o que foi descrito na declaração de escopo </w:t>
             </w:r>
             <w:r>
               <w:rPr>
@@ -1690,15 +2079,27 @@
               </w:rPr>
               <w:t xml:space="preserve">Não há </w:t>
             </w:r>
-            <w:r>
-              <w:rPr>
-                <w:rFonts w:ascii="Arial" w:eastAsiaTheme="minorHAnsi" w:hAnsi="Arial" w:cs="Arial"/>
-                <w:color w:val="000000" w:themeColor="text1"/>
-                <w:sz w:val="22"/>
-                <w:szCs w:val="22"/>
-                <w:lang w:eastAsia="en-US"/>
-              </w:rPr>
-              <w:t>Rfs de visualização das pessoas em um mapa para eventos geograficamente distribuídos, como falado</w:t>
+            <w:proofErr w:type="spellStart"/>
+            <w:r>
+              <w:rPr>
+                <w:rFonts w:ascii="Arial" w:eastAsiaTheme="minorHAnsi" w:hAnsi="Arial" w:cs="Arial"/>
+                <w:color w:val="000000" w:themeColor="text1"/>
+                <w:sz w:val="22"/>
+                <w:szCs w:val="22"/>
+                <w:lang w:eastAsia="en-US"/>
+              </w:rPr>
+              <w:t>Rfs</w:t>
+            </w:r>
+            <w:proofErr w:type="spellEnd"/>
+            <w:r>
+              <w:rPr>
+                <w:rFonts w:ascii="Arial" w:eastAsiaTheme="minorHAnsi" w:hAnsi="Arial" w:cs="Arial"/>
+                <w:color w:val="000000" w:themeColor="text1"/>
+                <w:sz w:val="22"/>
+                <w:szCs w:val="22"/>
+                <w:lang w:eastAsia="en-US"/>
+              </w:rPr>
+              <w:t xml:space="preserve"> de visualização das pessoas em um mapa para eventos geograficamente distribuídos, como falado</w:t>
             </w:r>
             <w:r>
               <w:rPr>
@@ -1732,7 +2133,29 @@
                 <w:szCs w:val="22"/>
                 <w:lang w:eastAsia="en-US"/>
               </w:rPr>
-              <w:t>- Módulo 2 RF 05 mesmo nome. Pq? Lendo é a mesma coisa.</w:t>
+              <w:t xml:space="preserve">- Módulo 2 RF 05 mesmo nome. </w:t>
+            </w:r>
+            <w:proofErr w:type="spellStart"/>
+            <w:r>
+              <w:rPr>
+                <w:rFonts w:ascii="Arial" w:eastAsiaTheme="minorHAnsi" w:hAnsi="Arial" w:cs="Arial"/>
+                <w:color w:val="000000" w:themeColor="text1"/>
+                <w:sz w:val="22"/>
+                <w:szCs w:val="22"/>
+                <w:lang w:eastAsia="en-US"/>
+              </w:rPr>
+              <w:t>Pq</w:t>
+            </w:r>
+            <w:proofErr w:type="spellEnd"/>
+            <w:r>
+              <w:rPr>
+                <w:rFonts w:ascii="Arial" w:eastAsiaTheme="minorHAnsi" w:hAnsi="Arial" w:cs="Arial"/>
+                <w:color w:val="000000" w:themeColor="text1"/>
+                <w:sz w:val="22"/>
+                <w:szCs w:val="22"/>
+                <w:lang w:eastAsia="en-US"/>
+              </w:rPr>
+              <w:t>? Lendo é a mesma coisa.</w:t>
             </w:r>
           </w:p>
           <w:p>
@@ -1847,17 +2270,95 @@
                 <w:szCs w:val="22"/>
                 <w:lang w:eastAsia="en-US"/>
               </w:rPr>
-              <w:t xml:space="preserve">- Organizar os Rfs por stackholder </w:t>
-            </w:r>
-            <w:r>
-              <w:rPr>
-                <w:rFonts w:ascii="Arial" w:eastAsiaTheme="minorHAnsi" w:hAnsi="Arial" w:cs="Arial"/>
-                <w:color w:val="000000" w:themeColor="text1"/>
-                <w:sz w:val="22"/>
-                <w:szCs w:val="22"/>
-                <w:lang w:eastAsia="en-US"/>
-              </w:rPr>
-              <w:t>: entendo que, p.ex, gerenciar tarefa cabe ao organizador; e ao colaborador, cabe  executar tarefa.</w:t>
+              <w:t xml:space="preserve">- Organizar os </w:t>
+            </w:r>
+            <w:proofErr w:type="spellStart"/>
+            <w:r>
+              <w:rPr>
+                <w:rFonts w:ascii="Arial" w:eastAsiaTheme="minorHAnsi" w:hAnsi="Arial" w:cs="Arial"/>
+                <w:color w:val="000000" w:themeColor="text1"/>
+                <w:sz w:val="22"/>
+                <w:szCs w:val="22"/>
+                <w:lang w:eastAsia="en-US"/>
+              </w:rPr>
+              <w:t>Rfs</w:t>
+            </w:r>
+            <w:proofErr w:type="spellEnd"/>
+            <w:r>
+              <w:rPr>
+                <w:rFonts w:ascii="Arial" w:eastAsiaTheme="minorHAnsi" w:hAnsi="Arial" w:cs="Arial"/>
+                <w:color w:val="000000" w:themeColor="text1"/>
+                <w:sz w:val="22"/>
+                <w:szCs w:val="22"/>
+                <w:lang w:eastAsia="en-US"/>
+              </w:rPr>
+              <w:t xml:space="preserve"> por </w:t>
+            </w:r>
+            <w:proofErr w:type="spellStart"/>
+            <w:proofErr w:type="gramStart"/>
+            <w:r>
+              <w:rPr>
+                <w:rFonts w:ascii="Arial" w:eastAsiaTheme="minorHAnsi" w:hAnsi="Arial" w:cs="Arial"/>
+                <w:color w:val="000000" w:themeColor="text1"/>
+                <w:sz w:val="22"/>
+                <w:szCs w:val="22"/>
+                <w:lang w:eastAsia="en-US"/>
+              </w:rPr>
+              <w:t>stackholder</w:t>
+            </w:r>
+            <w:proofErr w:type="spellEnd"/>
+            <w:r>
+              <w:rPr>
+                <w:rFonts w:ascii="Arial" w:eastAsiaTheme="minorHAnsi" w:hAnsi="Arial" w:cs="Arial"/>
+                <w:color w:val="000000" w:themeColor="text1"/>
+                <w:sz w:val="22"/>
+                <w:szCs w:val="22"/>
+                <w:lang w:eastAsia="en-US"/>
+              </w:rPr>
+              <w:t xml:space="preserve"> </w:t>
+            </w:r>
+            <w:r>
+              <w:rPr>
+                <w:rFonts w:ascii="Arial" w:eastAsiaTheme="minorHAnsi" w:hAnsi="Arial" w:cs="Arial"/>
+                <w:color w:val="000000" w:themeColor="text1"/>
+                <w:sz w:val="22"/>
+                <w:szCs w:val="22"/>
+                <w:lang w:eastAsia="en-US"/>
+              </w:rPr>
+              <w:t>:</w:t>
+            </w:r>
+            <w:proofErr w:type="gramEnd"/>
+            <w:r>
+              <w:rPr>
+                <w:rFonts w:ascii="Arial" w:eastAsiaTheme="minorHAnsi" w:hAnsi="Arial" w:cs="Arial"/>
+                <w:color w:val="000000" w:themeColor="text1"/>
+                <w:sz w:val="22"/>
+                <w:szCs w:val="22"/>
+                <w:lang w:eastAsia="en-US"/>
+              </w:rPr>
+              <w:t xml:space="preserve"> entendo que, </w:t>
+            </w:r>
+            <w:proofErr w:type="spellStart"/>
+            <w:r>
+              <w:rPr>
+                <w:rFonts w:ascii="Arial" w:eastAsiaTheme="minorHAnsi" w:hAnsi="Arial" w:cs="Arial"/>
+                <w:color w:val="000000" w:themeColor="text1"/>
+                <w:sz w:val="22"/>
+                <w:szCs w:val="22"/>
+                <w:lang w:eastAsia="en-US"/>
+              </w:rPr>
+              <w:t>p.ex</w:t>
+            </w:r>
+            <w:proofErr w:type="spellEnd"/>
+            <w:r>
+              <w:rPr>
+                <w:rFonts w:ascii="Arial" w:eastAsiaTheme="minorHAnsi" w:hAnsi="Arial" w:cs="Arial"/>
+                <w:color w:val="000000" w:themeColor="text1"/>
+                <w:sz w:val="22"/>
+                <w:szCs w:val="22"/>
+                <w:lang w:eastAsia="en-US"/>
+              </w:rPr>
+              <w:t>, gerenciar tarefa cabe ao organizador; e ao colaborador, cabe  executar tarefa.</w:t>
             </w:r>
           </w:p>
         </w:tc>
@@ -1888,7 +2389,6 @@
                 <w:szCs w:val="22"/>
                 <w:lang w:eastAsia="en-US"/>
               </w:rPr>
-              <w:lastRenderedPageBreak/>
               <w:t>   </w:t>
             </w:r>
           </w:p>
@@ -2367,161 +2867,359 @@
                 <w:szCs w:val="22"/>
                 <w:lang w:eastAsia="en-US"/>
               </w:rPr>
-              <w:t>- Pq em Atividade Diaria o atributo data é calculado?</w:t>
-            </w:r>
-          </w:p>
-          <w:p>
-            <w:pPr>
-              <w:pStyle w:val="NormalWeb"/>
-              <w:shd w:val="clear" w:color="auto" w:fill="FFFFFF"/>
-              <w:spacing w:before="0" w:beforeAutospacing="0" w:after="0" w:afterAutospacing="0"/>
-              <w:rPr>
-                <w:rFonts w:ascii="Arial" w:eastAsiaTheme="minorHAnsi" w:hAnsi="Arial" w:cs="Arial"/>
-                <w:color w:val="000000" w:themeColor="text1"/>
-                <w:sz w:val="22"/>
-                <w:szCs w:val="22"/>
-                <w:lang w:eastAsia="en-US"/>
-              </w:rPr>
-            </w:pPr>
-            <w:r>
-              <w:rPr>
-                <w:rFonts w:ascii="Arial" w:eastAsiaTheme="minorHAnsi" w:hAnsi="Arial" w:cs="Arial"/>
-                <w:color w:val="000000" w:themeColor="text1"/>
-                <w:sz w:val="22"/>
-                <w:szCs w:val="22"/>
-                <w:lang w:eastAsia="en-US"/>
-              </w:rPr>
-              <w:t>- Pq em Trabalho o atributo valor é calculado?</w:t>
-            </w:r>
-          </w:p>
-          <w:p>
-            <w:pPr>
-              <w:pStyle w:val="NormalWeb"/>
-              <w:shd w:val="clear" w:color="auto" w:fill="FFFFFF"/>
-              <w:spacing w:before="0" w:beforeAutospacing="0" w:after="0" w:afterAutospacing="0"/>
-              <w:rPr>
-                <w:rFonts w:ascii="Arial" w:eastAsiaTheme="minorHAnsi" w:hAnsi="Arial" w:cs="Arial"/>
-                <w:color w:val="000000" w:themeColor="text1"/>
-                <w:sz w:val="22"/>
-                <w:szCs w:val="22"/>
-                <w:lang w:eastAsia="en-US"/>
-              </w:rPr>
-            </w:pPr>
-            <w:r>
-              <w:rPr>
-                <w:rFonts w:ascii="Arial" w:eastAsiaTheme="minorHAnsi" w:hAnsi="Arial" w:cs="Arial"/>
-                <w:color w:val="000000" w:themeColor="text1"/>
-                <w:sz w:val="22"/>
-                <w:szCs w:val="22"/>
-                <w:lang w:eastAsia="en-US"/>
-              </w:rPr>
-              <w:t>- Pessoa organiza evento : N:N. Não é importante saber quem é organizador responsável pelo evento?</w:t>
-            </w:r>
-            <w:r>
-              <w:rPr>
-                <w:rFonts w:ascii="Arial" w:eastAsiaTheme="minorHAnsi" w:hAnsi="Arial" w:cs="Arial"/>
-                <w:color w:val="000000" w:themeColor="text1"/>
-                <w:sz w:val="22"/>
-                <w:szCs w:val="22"/>
-                <w:lang w:eastAsia="en-US"/>
-              </w:rPr>
-              <w:t xml:space="preserve"> Há várias referências nas US e nos RFs para o administrador do sistema. É o organizador?</w:t>
-            </w:r>
-          </w:p>
-          <w:p>
-            <w:pPr>
-              <w:pStyle w:val="NormalWeb"/>
-              <w:shd w:val="clear" w:color="auto" w:fill="FFFFFF"/>
-              <w:spacing w:before="0" w:beforeAutospacing="0" w:after="0" w:afterAutospacing="0"/>
-              <w:rPr>
-                <w:rFonts w:ascii="Arial" w:eastAsiaTheme="minorHAnsi" w:hAnsi="Arial" w:cs="Arial"/>
-                <w:color w:val="000000" w:themeColor="text1"/>
-                <w:sz w:val="22"/>
-                <w:szCs w:val="22"/>
-                <w:lang w:eastAsia="en-US"/>
-              </w:rPr>
-            </w:pPr>
-            <w:r>
-              <w:rPr>
-                <w:rFonts w:ascii="Arial" w:eastAsiaTheme="minorHAnsi" w:hAnsi="Arial" w:cs="Arial"/>
-                <w:color w:val="000000" w:themeColor="text1"/>
-                <w:sz w:val="22"/>
-                <w:szCs w:val="22"/>
-                <w:lang w:eastAsia="en-US"/>
-              </w:rPr>
-              <w:t>-Pq o relacionamento organiza tem um id (PK)?</w:t>
-            </w:r>
-          </w:p>
-          <w:p>
-            <w:pPr>
-              <w:pStyle w:val="NormalWeb"/>
-              <w:shd w:val="clear" w:color="auto" w:fill="FFFFFF"/>
-              <w:spacing w:before="0" w:beforeAutospacing="0" w:after="0" w:afterAutospacing="0"/>
-              <w:rPr>
-                <w:rFonts w:ascii="Arial" w:eastAsiaTheme="minorHAnsi" w:hAnsi="Arial" w:cs="Arial"/>
-                <w:color w:val="000000" w:themeColor="text1"/>
-                <w:sz w:val="22"/>
-                <w:szCs w:val="22"/>
-                <w:lang w:eastAsia="en-US"/>
-              </w:rPr>
-            </w:pPr>
-            <w:r>
-              <w:rPr>
-                <w:rFonts w:ascii="Arial" w:eastAsiaTheme="minorHAnsi" w:hAnsi="Arial" w:cs="Arial"/>
-                <w:color w:val="000000" w:themeColor="text1"/>
-                <w:sz w:val="22"/>
-                <w:szCs w:val="22"/>
-                <w:lang w:eastAsia="en-US"/>
-              </w:rPr>
-              <w:t>-Pq o relacionamento organiza tem um atributo tipo multivalorado?</w:t>
-            </w:r>
-          </w:p>
-          <w:p>
-            <w:pPr>
-              <w:pStyle w:val="NormalWeb"/>
-              <w:shd w:val="clear" w:color="auto" w:fill="FFFFFF"/>
-              <w:spacing w:before="0" w:beforeAutospacing="0" w:after="0" w:afterAutospacing="0"/>
-              <w:rPr>
-                <w:rFonts w:ascii="Arial" w:eastAsiaTheme="minorHAnsi" w:hAnsi="Arial" w:cs="Arial"/>
-                <w:color w:val="000000" w:themeColor="text1"/>
-                <w:sz w:val="22"/>
-                <w:szCs w:val="22"/>
-                <w:lang w:eastAsia="en-US"/>
-              </w:rPr>
-            </w:pPr>
-            <w:r>
-              <w:rPr>
-                <w:rFonts w:ascii="Arial" w:eastAsiaTheme="minorHAnsi" w:hAnsi="Arial" w:cs="Arial"/>
-                <w:color w:val="000000" w:themeColor="text1"/>
-                <w:sz w:val="22"/>
-                <w:szCs w:val="22"/>
-                <w:lang w:eastAsia="en-US"/>
-              </w:rPr>
-              <w:t>- Contrato contém Atividade Diaria: se o relacionamento é fraco é porque a entidade é fraca.</w:t>
-            </w:r>
-          </w:p>
-          <w:p>
-            <w:pPr>
-              <w:pStyle w:val="NormalWeb"/>
-              <w:shd w:val="clear" w:color="auto" w:fill="FFFFFF"/>
-              <w:spacing w:before="0" w:beforeAutospacing="0" w:after="0" w:afterAutospacing="0"/>
-              <w:rPr>
-                <w:rFonts w:ascii="Arial" w:eastAsiaTheme="minorHAnsi" w:hAnsi="Arial" w:cs="Arial"/>
-                <w:color w:val="000000" w:themeColor="text1"/>
-                <w:sz w:val="22"/>
-                <w:szCs w:val="22"/>
-                <w:lang w:eastAsia="en-US"/>
-              </w:rPr>
-            </w:pPr>
-            <w:r>
-              <w:rPr>
-                <w:rFonts w:ascii="Arial" w:eastAsiaTheme="minorHAnsi" w:hAnsi="Arial" w:cs="Arial"/>
-                <w:color w:val="000000" w:themeColor="text1"/>
-                <w:sz w:val="22"/>
-                <w:szCs w:val="22"/>
-                <w:lang w:eastAsia="en-US"/>
-              </w:rPr>
-              <w:t>- Atividade Diaria é uma entidade fraca?</w:t>
+              <w:t xml:space="preserve">- </w:t>
+            </w:r>
+            <w:proofErr w:type="spellStart"/>
+            <w:r>
+              <w:rPr>
+                <w:rFonts w:ascii="Arial" w:eastAsiaTheme="minorHAnsi" w:hAnsi="Arial" w:cs="Arial"/>
+                <w:color w:val="000000" w:themeColor="text1"/>
+                <w:sz w:val="22"/>
+                <w:szCs w:val="22"/>
+                <w:lang w:eastAsia="en-US"/>
+              </w:rPr>
+              <w:t>Pq</w:t>
+            </w:r>
+            <w:proofErr w:type="spellEnd"/>
+            <w:r>
+              <w:rPr>
+                <w:rFonts w:ascii="Arial" w:eastAsiaTheme="minorHAnsi" w:hAnsi="Arial" w:cs="Arial"/>
+                <w:color w:val="000000" w:themeColor="text1"/>
+                <w:sz w:val="22"/>
+                <w:szCs w:val="22"/>
+                <w:lang w:eastAsia="en-US"/>
+              </w:rPr>
+              <w:t xml:space="preserve"> em Atividade </w:t>
+            </w:r>
+            <w:proofErr w:type="spellStart"/>
+            <w:r>
+              <w:rPr>
+                <w:rFonts w:ascii="Arial" w:eastAsiaTheme="minorHAnsi" w:hAnsi="Arial" w:cs="Arial"/>
+                <w:color w:val="000000" w:themeColor="text1"/>
+                <w:sz w:val="22"/>
+                <w:szCs w:val="22"/>
+                <w:lang w:eastAsia="en-US"/>
+              </w:rPr>
+              <w:t>Diaria</w:t>
+            </w:r>
+            <w:proofErr w:type="spellEnd"/>
+            <w:r>
+              <w:rPr>
+                <w:rFonts w:ascii="Arial" w:eastAsiaTheme="minorHAnsi" w:hAnsi="Arial" w:cs="Arial"/>
+                <w:color w:val="000000" w:themeColor="text1"/>
+                <w:sz w:val="22"/>
+                <w:szCs w:val="22"/>
+                <w:lang w:eastAsia="en-US"/>
+              </w:rPr>
+              <w:t xml:space="preserve"> o atributo data é calculado?</w:t>
+            </w:r>
+          </w:p>
+          <w:p>
+            <w:pPr>
+              <w:pStyle w:val="NormalWeb"/>
+              <w:shd w:val="clear" w:color="auto" w:fill="FFFFFF"/>
+              <w:spacing w:before="0" w:beforeAutospacing="0" w:after="0" w:afterAutospacing="0"/>
+              <w:rPr>
+                <w:rFonts w:ascii="Arial" w:eastAsiaTheme="minorHAnsi" w:hAnsi="Arial" w:cs="Arial"/>
+                <w:color w:val="000000" w:themeColor="text1"/>
+                <w:sz w:val="22"/>
+                <w:szCs w:val="22"/>
+                <w:lang w:eastAsia="en-US"/>
+              </w:rPr>
+            </w:pPr>
+            <w:r>
+              <w:rPr>
+                <w:rFonts w:ascii="Arial" w:eastAsiaTheme="minorHAnsi" w:hAnsi="Arial" w:cs="Arial"/>
+                <w:color w:val="000000" w:themeColor="text1"/>
+                <w:sz w:val="22"/>
+                <w:szCs w:val="22"/>
+                <w:lang w:eastAsia="en-US"/>
+              </w:rPr>
+              <w:t xml:space="preserve">- </w:t>
+            </w:r>
+            <w:proofErr w:type="spellStart"/>
+            <w:r>
+              <w:rPr>
+                <w:rFonts w:ascii="Arial" w:eastAsiaTheme="minorHAnsi" w:hAnsi="Arial" w:cs="Arial"/>
+                <w:color w:val="000000" w:themeColor="text1"/>
+                <w:sz w:val="22"/>
+                <w:szCs w:val="22"/>
+                <w:lang w:eastAsia="en-US"/>
+              </w:rPr>
+              <w:t>Pq</w:t>
+            </w:r>
+            <w:proofErr w:type="spellEnd"/>
+            <w:r>
+              <w:rPr>
+                <w:rFonts w:ascii="Arial" w:eastAsiaTheme="minorHAnsi" w:hAnsi="Arial" w:cs="Arial"/>
+                <w:color w:val="000000" w:themeColor="text1"/>
+                <w:sz w:val="22"/>
+                <w:szCs w:val="22"/>
+                <w:lang w:eastAsia="en-US"/>
+              </w:rPr>
+              <w:t xml:space="preserve"> em Trabalho o atributo valor é calculado?</w:t>
+            </w:r>
+          </w:p>
+          <w:p>
+            <w:pPr>
+              <w:pStyle w:val="NormalWeb"/>
+              <w:shd w:val="clear" w:color="auto" w:fill="FFFFFF"/>
+              <w:spacing w:before="0" w:beforeAutospacing="0" w:after="0" w:afterAutospacing="0"/>
+              <w:rPr>
+                <w:rFonts w:ascii="Arial" w:eastAsiaTheme="minorHAnsi" w:hAnsi="Arial" w:cs="Arial"/>
+                <w:color w:val="000000" w:themeColor="text1"/>
+                <w:sz w:val="22"/>
+                <w:szCs w:val="22"/>
+                <w:lang w:eastAsia="en-US"/>
+              </w:rPr>
+            </w:pPr>
+            <w:r>
+              <w:rPr>
+                <w:rFonts w:ascii="Arial" w:eastAsiaTheme="minorHAnsi" w:hAnsi="Arial" w:cs="Arial"/>
+                <w:color w:val="000000" w:themeColor="text1"/>
+                <w:sz w:val="22"/>
+                <w:szCs w:val="22"/>
+                <w:lang w:eastAsia="en-US"/>
+              </w:rPr>
+              <w:t xml:space="preserve">- Pessoa organiza </w:t>
+            </w:r>
+            <w:proofErr w:type="gramStart"/>
+            <w:r>
+              <w:rPr>
+                <w:rFonts w:ascii="Arial" w:eastAsiaTheme="minorHAnsi" w:hAnsi="Arial" w:cs="Arial"/>
+                <w:color w:val="000000" w:themeColor="text1"/>
+                <w:sz w:val="22"/>
+                <w:szCs w:val="22"/>
+                <w:lang w:eastAsia="en-US"/>
+              </w:rPr>
+              <w:t>evento :</w:t>
+            </w:r>
+            <w:proofErr w:type="gramEnd"/>
+            <w:r>
+              <w:rPr>
+                <w:rFonts w:ascii="Arial" w:eastAsiaTheme="minorHAnsi" w:hAnsi="Arial" w:cs="Arial"/>
+                <w:color w:val="000000" w:themeColor="text1"/>
+                <w:sz w:val="22"/>
+                <w:szCs w:val="22"/>
+                <w:lang w:eastAsia="en-US"/>
+              </w:rPr>
+              <w:t xml:space="preserve"> N:N. Não é importante saber quem é organizador responsável pelo evento?</w:t>
+            </w:r>
+            <w:r>
+              <w:rPr>
+                <w:rFonts w:ascii="Arial" w:eastAsiaTheme="minorHAnsi" w:hAnsi="Arial" w:cs="Arial"/>
+                <w:color w:val="000000" w:themeColor="text1"/>
+                <w:sz w:val="22"/>
+                <w:szCs w:val="22"/>
+                <w:lang w:eastAsia="en-US"/>
+              </w:rPr>
+              <w:t xml:space="preserve"> Há várias referências nas US e nos </w:t>
+            </w:r>
+            <w:proofErr w:type="spellStart"/>
+            <w:r>
+              <w:rPr>
+                <w:rFonts w:ascii="Arial" w:eastAsiaTheme="minorHAnsi" w:hAnsi="Arial" w:cs="Arial"/>
+                <w:color w:val="000000" w:themeColor="text1"/>
+                <w:sz w:val="22"/>
+                <w:szCs w:val="22"/>
+                <w:lang w:eastAsia="en-US"/>
+              </w:rPr>
+              <w:t>RFs</w:t>
+            </w:r>
+            <w:proofErr w:type="spellEnd"/>
+            <w:r>
+              <w:rPr>
+                <w:rFonts w:ascii="Arial" w:eastAsiaTheme="minorHAnsi" w:hAnsi="Arial" w:cs="Arial"/>
+                <w:color w:val="000000" w:themeColor="text1"/>
+                <w:sz w:val="22"/>
+                <w:szCs w:val="22"/>
+                <w:lang w:eastAsia="en-US"/>
+              </w:rPr>
+              <w:t xml:space="preserve"> para o administrador do sistema. É o organizador?</w:t>
+            </w:r>
+          </w:p>
+          <w:p>
+            <w:pPr>
+              <w:pStyle w:val="NormalWeb"/>
+              <w:shd w:val="clear" w:color="auto" w:fill="FFFFFF"/>
+              <w:spacing w:before="0" w:beforeAutospacing="0" w:after="0" w:afterAutospacing="0"/>
+              <w:rPr>
+                <w:rFonts w:ascii="Arial" w:eastAsiaTheme="minorHAnsi" w:hAnsi="Arial" w:cs="Arial"/>
+                <w:color w:val="000000" w:themeColor="text1"/>
+                <w:sz w:val="22"/>
+                <w:szCs w:val="22"/>
+                <w:lang w:eastAsia="en-US"/>
+              </w:rPr>
+            </w:pPr>
+            <w:r>
+              <w:rPr>
+                <w:rFonts w:ascii="Arial" w:eastAsiaTheme="minorHAnsi" w:hAnsi="Arial" w:cs="Arial"/>
+                <w:color w:val="000000" w:themeColor="text1"/>
+                <w:sz w:val="22"/>
+                <w:szCs w:val="22"/>
+                <w:lang w:eastAsia="en-US"/>
+              </w:rPr>
+              <w:t>-</w:t>
+            </w:r>
+            <w:proofErr w:type="spellStart"/>
+            <w:r>
+              <w:rPr>
+                <w:rFonts w:ascii="Arial" w:eastAsiaTheme="minorHAnsi" w:hAnsi="Arial" w:cs="Arial"/>
+                <w:color w:val="000000" w:themeColor="text1"/>
+                <w:sz w:val="22"/>
+                <w:szCs w:val="22"/>
+                <w:lang w:eastAsia="en-US"/>
+              </w:rPr>
+              <w:t>Pq</w:t>
+            </w:r>
+            <w:proofErr w:type="spellEnd"/>
+            <w:r>
+              <w:rPr>
+                <w:rFonts w:ascii="Arial" w:eastAsiaTheme="minorHAnsi" w:hAnsi="Arial" w:cs="Arial"/>
+                <w:color w:val="000000" w:themeColor="text1"/>
+                <w:sz w:val="22"/>
+                <w:szCs w:val="22"/>
+                <w:lang w:eastAsia="en-US"/>
+              </w:rPr>
+              <w:t xml:space="preserve"> o relacionamento organiza tem um id (PK)?</w:t>
+            </w:r>
+          </w:p>
+          <w:p>
+            <w:pPr>
+              <w:pStyle w:val="NormalWeb"/>
+              <w:shd w:val="clear" w:color="auto" w:fill="FFFFFF"/>
+              <w:spacing w:before="0" w:beforeAutospacing="0" w:after="0" w:afterAutospacing="0"/>
+              <w:rPr>
+                <w:rFonts w:ascii="Arial" w:eastAsiaTheme="minorHAnsi" w:hAnsi="Arial" w:cs="Arial"/>
+                <w:color w:val="000000" w:themeColor="text1"/>
+                <w:sz w:val="22"/>
+                <w:szCs w:val="22"/>
+                <w:lang w:eastAsia="en-US"/>
+              </w:rPr>
+            </w:pPr>
+            <w:r>
+              <w:rPr>
+                <w:rFonts w:ascii="Arial" w:eastAsiaTheme="minorHAnsi" w:hAnsi="Arial" w:cs="Arial"/>
+                <w:color w:val="000000" w:themeColor="text1"/>
+                <w:sz w:val="22"/>
+                <w:szCs w:val="22"/>
+                <w:lang w:eastAsia="en-US"/>
+              </w:rPr>
+              <w:t>-</w:t>
+            </w:r>
+            <w:proofErr w:type="spellStart"/>
+            <w:r>
+              <w:rPr>
+                <w:rFonts w:ascii="Arial" w:eastAsiaTheme="minorHAnsi" w:hAnsi="Arial" w:cs="Arial"/>
+                <w:color w:val="000000" w:themeColor="text1"/>
+                <w:sz w:val="22"/>
+                <w:szCs w:val="22"/>
+                <w:lang w:eastAsia="en-US"/>
+              </w:rPr>
+              <w:t>Pq</w:t>
+            </w:r>
+            <w:proofErr w:type="spellEnd"/>
+            <w:r>
+              <w:rPr>
+                <w:rFonts w:ascii="Arial" w:eastAsiaTheme="minorHAnsi" w:hAnsi="Arial" w:cs="Arial"/>
+                <w:color w:val="000000" w:themeColor="text1"/>
+                <w:sz w:val="22"/>
+                <w:szCs w:val="22"/>
+                <w:lang w:eastAsia="en-US"/>
+              </w:rPr>
+              <w:t xml:space="preserve"> o relacionamento organiza tem um atributo tipo multivalorado?</w:t>
+            </w:r>
+          </w:p>
+          <w:p>
+            <w:pPr>
+              <w:pStyle w:val="NormalWeb"/>
+              <w:shd w:val="clear" w:color="auto" w:fill="FFFFFF"/>
+              <w:spacing w:before="0" w:beforeAutospacing="0" w:after="0" w:afterAutospacing="0"/>
+              <w:rPr>
+                <w:rFonts w:ascii="Arial" w:eastAsiaTheme="minorHAnsi" w:hAnsi="Arial" w:cs="Arial"/>
+                <w:color w:val="000000" w:themeColor="text1"/>
+                <w:sz w:val="22"/>
+                <w:szCs w:val="22"/>
+                <w:lang w:eastAsia="en-US"/>
+              </w:rPr>
+            </w:pPr>
+            <w:r>
+              <w:rPr>
+                <w:rFonts w:ascii="Arial" w:eastAsiaTheme="minorHAnsi" w:hAnsi="Arial" w:cs="Arial"/>
+                <w:color w:val="000000" w:themeColor="text1"/>
+                <w:sz w:val="22"/>
+                <w:szCs w:val="22"/>
+                <w:lang w:eastAsia="en-US"/>
+              </w:rPr>
+              <w:t xml:space="preserve">- Contrato contém Atividade </w:t>
+            </w:r>
+            <w:proofErr w:type="spellStart"/>
+            <w:r>
+              <w:rPr>
+                <w:rFonts w:ascii="Arial" w:eastAsiaTheme="minorHAnsi" w:hAnsi="Arial" w:cs="Arial"/>
+                <w:color w:val="000000" w:themeColor="text1"/>
+                <w:sz w:val="22"/>
+                <w:szCs w:val="22"/>
+                <w:lang w:eastAsia="en-US"/>
+              </w:rPr>
+              <w:t>Diaria</w:t>
+            </w:r>
+            <w:proofErr w:type="spellEnd"/>
+            <w:r>
+              <w:rPr>
+                <w:rFonts w:ascii="Arial" w:eastAsiaTheme="minorHAnsi" w:hAnsi="Arial" w:cs="Arial"/>
+                <w:color w:val="000000" w:themeColor="text1"/>
+                <w:sz w:val="22"/>
+                <w:szCs w:val="22"/>
+                <w:lang w:eastAsia="en-US"/>
+              </w:rPr>
+              <w:t>: se o relacionamento é fraco é porque a entidade é fraca.</w:t>
+            </w:r>
+          </w:p>
+          <w:p>
+            <w:pPr>
+              <w:pStyle w:val="NormalWeb"/>
+              <w:shd w:val="clear" w:color="auto" w:fill="FFFFFF"/>
+              <w:spacing w:before="0" w:beforeAutospacing="0" w:after="0" w:afterAutospacing="0"/>
+              <w:rPr>
+                <w:rFonts w:ascii="Arial" w:eastAsiaTheme="minorHAnsi" w:hAnsi="Arial" w:cs="Arial"/>
+                <w:color w:val="000000" w:themeColor="text1"/>
+                <w:sz w:val="22"/>
+                <w:szCs w:val="22"/>
+                <w:lang w:eastAsia="en-US"/>
+              </w:rPr>
+            </w:pPr>
+            <w:r>
+              <w:rPr>
+                <w:rFonts w:ascii="Arial" w:eastAsiaTheme="minorHAnsi" w:hAnsi="Arial" w:cs="Arial"/>
+                <w:color w:val="000000" w:themeColor="text1"/>
+                <w:sz w:val="22"/>
+                <w:szCs w:val="22"/>
+                <w:lang w:eastAsia="en-US"/>
+              </w:rPr>
+              <w:t xml:space="preserve">- Atividade </w:t>
+            </w:r>
+            <w:proofErr w:type="spellStart"/>
+            <w:r>
+              <w:rPr>
+                <w:rFonts w:ascii="Arial" w:eastAsiaTheme="minorHAnsi" w:hAnsi="Arial" w:cs="Arial"/>
+                <w:color w:val="000000" w:themeColor="text1"/>
+                <w:sz w:val="22"/>
+                <w:szCs w:val="22"/>
+                <w:lang w:eastAsia="en-US"/>
+              </w:rPr>
+              <w:t>Diaria</w:t>
+            </w:r>
+            <w:proofErr w:type="spellEnd"/>
+            <w:r>
+              <w:rPr>
+                <w:rFonts w:ascii="Arial" w:eastAsiaTheme="minorHAnsi" w:hAnsi="Arial" w:cs="Arial"/>
+                <w:color w:val="000000" w:themeColor="text1"/>
+                <w:sz w:val="22"/>
+                <w:szCs w:val="22"/>
+                <w:lang w:eastAsia="en-US"/>
+              </w:rPr>
+              <w:t xml:space="preserve"> é uma entidade fraca?</w:t>
             </w:r>
           </w:p>
           <w:p>
@@ -2628,7 +3326,15 @@
               <w:spacing w:line="276" w:lineRule="auto"/>
             </w:pPr>
             <w:r>
-              <w:t>MER não suporta requisito Conversar.</w:t>
+              <w:t xml:space="preserve">MER não suporta </w:t>
+            </w:r>
+            <w:proofErr w:type="gramStart"/>
+            <w:r>
+              <w:t>requisito Conversar</w:t>
+            </w:r>
+            <w:proofErr w:type="gramEnd"/>
+            <w:r>
+              <w:t>.</w:t>
             </w:r>
           </w:p>
           <w:p>
@@ -2676,7 +3382,15 @@
               <w:spacing w:line="276" w:lineRule="auto"/>
             </w:pPr>
             <w:r>
-              <w:t>Incoerências: Ou coloca ID em todas entidades associativas ou não.</w:t>
+              <w:t xml:space="preserve">Incoerências: Ou coloca ID em </w:t>
+            </w:r>
+            <w:proofErr w:type="gramStart"/>
+            <w:r>
+              <w:t>todas entidades</w:t>
+            </w:r>
+            <w:proofErr w:type="gramEnd"/>
+            <w:r>
+              <w:t xml:space="preserve"> associativas ou não.</w:t>
             </w:r>
           </w:p>
           <w:p>
@@ -2688,7 +3402,15 @@
               <w:spacing w:line="276" w:lineRule="auto"/>
             </w:pPr>
             <w:r>
-              <w:t>Chaves: Entidades Atividade Diária e Trabalho são fracas. Precisa ficar claro como serão compostas as chaves das mesmas.</w:t>
+              <w:t xml:space="preserve">Chaves: Entidades Atividade Diária e Trabalho são fracas. Precisa ficar claro como serão compostas as chaves </w:t>
+            </w:r>
+            <w:proofErr w:type="gramStart"/>
+            <w:r>
+              <w:t>das mesmas</w:t>
+            </w:r>
+            <w:proofErr w:type="gramEnd"/>
+            <w:r>
+              <w:t>.</w:t>
             </w:r>
           </w:p>
           <w:p>
@@ -2875,7 +3597,29 @@
                 <w:szCs w:val="22"/>
                 <w:lang w:eastAsia="en-US"/>
               </w:rPr>
-              <w:t>    4.1 Criação do repositório no Github e versionamento dos documentos produzidos pela equipe.</w:t>
+              <w:t xml:space="preserve">    4.1 Criação do repositório no </w:t>
+            </w:r>
+            <w:proofErr w:type="spellStart"/>
+            <w:r>
+              <w:rPr>
+                <w:rFonts w:ascii="Arial" w:eastAsiaTheme="minorHAnsi" w:hAnsi="Arial" w:cs="Arial"/>
+                <w:color w:val="000000" w:themeColor="text1"/>
+                <w:sz w:val="22"/>
+                <w:szCs w:val="22"/>
+                <w:lang w:eastAsia="en-US"/>
+              </w:rPr>
+              <w:t>Github</w:t>
+            </w:r>
+            <w:proofErr w:type="spellEnd"/>
+            <w:r>
+              <w:rPr>
+                <w:rFonts w:ascii="Arial" w:eastAsiaTheme="minorHAnsi" w:hAnsi="Arial" w:cs="Arial"/>
+                <w:color w:val="000000" w:themeColor="text1"/>
+                <w:sz w:val="22"/>
+                <w:szCs w:val="22"/>
+                <w:lang w:eastAsia="en-US"/>
+              </w:rPr>
+              <w:t xml:space="preserve"> e versionamento dos documentos produzidos pela equipe.</w:t>
             </w:r>
           </w:p>
         </w:tc>
@@ -2986,7 +3730,23 @@
           <w:rFonts w:ascii="Arial" w:hAnsi="Arial" w:cs="Arial"/>
           <w:color w:val="000000" w:themeColor="text1"/>
         </w:rPr>
-        <w:t xml:space="preserve">- Artefatos bem organizados, produzidos com cuidado. </w:t>
+        <w:t xml:space="preserve">- Artefatos </w:t>
+      </w:r>
+      <w:proofErr w:type="gramStart"/>
+      <w:r>
+        <w:rPr>
+          <w:rFonts w:ascii="Arial" w:hAnsi="Arial" w:cs="Arial"/>
+          <w:color w:val="000000" w:themeColor="text1"/>
+        </w:rPr>
+        <w:t>bem organizados</w:t>
+      </w:r>
+      <w:proofErr w:type="gramEnd"/>
+      <w:r>
+        <w:rPr>
+          <w:rFonts w:ascii="Arial" w:hAnsi="Arial" w:cs="Arial"/>
+          <w:color w:val="000000" w:themeColor="text1"/>
+        </w:rPr>
+        <w:t xml:space="preserve">, produzidos com cuidado. </w:t>
       </w:r>
       <w:r>
         <w:rPr>
@@ -3040,7 +3800,23 @@
           <w:color w:val="000000" w:themeColor="text1"/>
         </w:rPr>
         <w:tab/>
-        <w:t xml:space="preserve">   : O agrupamento das necessidades não está muito bom, dificultando o entendimento e a descrição. Pensem por stackholder, vai ajudar e melhorar tudo.</w:t>
+        <w:t xml:space="preserve">   : O agrupamento das necessidades não está muito bom, dificultando o entendimento e a descrição. Pensem por </w:t>
+      </w:r>
+      <w:proofErr w:type="spellStart"/>
+      <w:r>
+        <w:rPr>
+          <w:rFonts w:ascii="Arial" w:hAnsi="Arial" w:cs="Arial"/>
+          <w:color w:val="000000" w:themeColor="text1"/>
+        </w:rPr>
+        <w:t>stackholder</w:t>
+      </w:r>
+      <w:proofErr w:type="spellEnd"/>
+      <w:r>
+        <w:rPr>
+          <w:rFonts w:ascii="Arial" w:hAnsi="Arial" w:cs="Arial"/>
+          <w:color w:val="000000" w:themeColor="text1"/>
+        </w:rPr>
+        <w:t>, vai ajudar e melhorar tudo.</w:t>
       </w:r>
     </w:p>
     <w:p>
@@ -3434,8 +4210,6 @@
                 <w:color w:val="FF0000"/>
               </w:rPr>
             </w:pPr>
-            <w:bookmarkStart w:id="0" w:name="_GoBack"/>
-            <w:bookmarkEnd w:id="0"/>
           </w:p>
         </w:tc>
         <w:tc>
@@ -3525,7 +4299,7 @@
 </file>
 
 <file path=word/numbering.xml><?xml version="1.0" encoding="utf-8"?>
-<w:numbering xmlns:wpc="http://schemas.microsoft.com/office/word/2010/wordprocessingCanvas" xmlns:cx="http://schemas.microsoft.com/office/drawing/2014/chartex" xmlns:cx1="http://schemas.microsoft.com/office/drawing/2015/9/8/chartex" xmlns:mc="http://schemas.openxmlformats.org/markup-compatibility/2006" xmlns:o="urn:schemas-microsoft-com:office:office" xmlns:r="http://schemas.openxmlformats.org/officeDocument/2006/relationships" xmlns:m="http://schemas.openxmlformats.org/officeDocument/2006/math" xmlns:v="urn:schemas-microsoft-com:vml" xmlns:wp14="http://schemas.microsoft.com/office/word/2010/wordprocessingDrawing" xmlns:wp="http://schemas.openxmlformats.org/drawingml/2006/wordprocessingDrawing" xmlns:w10="urn:schemas-microsoft-com:office:word" xmlns:w="http://schemas.openxmlformats.org/wordprocessingml/2006/main" xmlns:w14="http://schemas.microsoft.com/office/word/2010/wordml" xmlns:w15="http://schemas.microsoft.com/office/word/2012/wordml" xmlns:w16se="http://schemas.microsoft.com/office/word/2015/wordml/symex" xmlns:wpg="http://schemas.microsoft.com/office/word/2010/wordprocessingGroup" xmlns:wpi="http://schemas.microsoft.com/office/word/2010/wordprocessingInk" xmlns:wne="http://schemas.microsoft.com/office/word/2006/wordml" xmlns:wps="http://schemas.microsoft.com/office/word/2010/wordprocessingShape" mc:Ignorable="w14 w15 w16se wp14">
+<w:numbering xmlns:wpc="http://schemas.microsoft.com/office/word/2010/wordprocessingCanvas" xmlns:cx="http://schemas.microsoft.com/office/drawing/2014/chartex" xmlns:cx1="http://schemas.microsoft.com/office/drawing/2015/9/8/chartex" xmlns:cx2="http://schemas.microsoft.com/office/drawing/2015/10/21/chartex" xmlns:cx3="http://schemas.microsoft.com/office/drawing/2016/5/9/chartex" xmlns:cx4="http://schemas.microsoft.com/office/drawing/2016/5/10/chartex" xmlns:cx5="http://schemas.microsoft.com/office/drawing/2016/5/11/chartex" xmlns:cx6="http://schemas.microsoft.com/office/drawing/2016/5/12/chartex" xmlns:cx7="http://schemas.microsoft.com/office/drawing/2016/5/13/chartex" xmlns:cx8="http://schemas.microsoft.com/office/drawing/2016/5/14/chartex" xmlns:mc="http://schemas.openxmlformats.org/markup-compatibility/2006" xmlns:aink="http://schemas.microsoft.com/office/drawing/2016/ink" xmlns:am3d="http://schemas.microsoft.com/office/drawing/2017/model3d" xmlns:o="urn:schemas-microsoft-com:office:office" xmlns:oel="http://schemas.microsoft.com/office/2019/extlst" xmlns:r="http://schemas.openxmlformats.org/officeDocument/2006/relationships" xmlns:m="http://schemas.openxmlformats.org/officeDocument/2006/math" xmlns:v="urn:schemas-microsoft-com:vml" xmlns:wp14="http://schemas.microsoft.com/office/word/2010/wordprocessingDrawing" xmlns:wp="http://schemas.openxmlformats.org/drawingml/2006/wordprocessingDrawing" xmlns:w10="urn:schemas-microsoft-com:office:word" xmlns:w="http://schemas.openxmlformats.org/wordprocessingml/2006/main" xmlns:w14="http://schemas.microsoft.com/office/word/2010/wordml" xmlns:w15="http://schemas.microsoft.com/office/word/2012/wordml" xmlns:w16cex="http://schemas.microsoft.com/office/word/2018/wordml/cex" xmlns:w16cid="http://schemas.microsoft.com/office/word/2016/wordml/cid" xmlns:w16="http://schemas.microsoft.com/office/word/2018/wordml" xmlns:w16du="http://schemas.microsoft.com/office/word/2023/wordml/word16du" xmlns:w16sdtdh="http://schemas.microsoft.com/office/word/2020/wordml/sdtdatahash" xmlns:w16se="http://schemas.microsoft.com/office/word/2015/wordml/symex" xmlns:wpg="http://schemas.microsoft.com/office/word/2010/wordprocessingGroup" xmlns:wpi="http://schemas.microsoft.com/office/word/2010/wordprocessingInk" xmlns:wne="http://schemas.microsoft.com/office/word/2006/wordml" xmlns:wps="http://schemas.microsoft.com/office/word/2010/wordprocessingShape" mc:Ignorable="w14 w15 w16se w16cid w16 w16cex w16sdtdh w16du wp14">
   <w:abstractNum w:abstractNumId="0" w15:restartNumberingAfterBreak="0">
     <w:nsid w:val="583A7E8D"/>
     <w:multiLevelType w:val="multilevel"/>
@@ -3865,20 +4639,20 @@
       </w:rPr>
     </w:lvl>
   </w:abstractNum>
-  <w:num w:numId="1">
+  <w:num w:numId="1" w16cid:durableId="385615761">
     <w:abstractNumId w:val="0"/>
   </w:num>
-  <w:num w:numId="2">
+  <w:num w:numId="2" w16cid:durableId="185023162">
     <w:abstractNumId w:val="1"/>
   </w:num>
-  <w:num w:numId="3">
+  <w:num w:numId="3" w16cid:durableId="835145654">
     <w:abstractNumId w:val="2"/>
   </w:num>
 </w:numbering>
 </file>
 
 <file path=word/styles.xml><?xml version="1.0" encoding="utf-8"?>
-<w:styles xmlns:mc="http://schemas.openxmlformats.org/markup-compatibility/2006" xmlns:r="http://schemas.openxmlformats.org/officeDocument/2006/relationships" xmlns:w="http://schemas.openxmlformats.org/wordprocessingml/2006/main" xmlns:w14="http://schemas.microsoft.com/office/word/2010/wordml" xmlns:w15="http://schemas.microsoft.com/office/word/2012/wordml" xmlns:w16se="http://schemas.microsoft.com/office/word/2015/wordml/symex" mc:Ignorable="w14 w15 w16se">
+<w:styles xmlns:mc="http://schemas.openxmlformats.org/markup-compatibility/2006" xmlns:r="http://schemas.openxmlformats.org/officeDocument/2006/relationships" xmlns:w="http://schemas.openxmlformats.org/wordprocessingml/2006/main" xmlns:w14="http://schemas.microsoft.com/office/word/2010/wordml" xmlns:w15="http://schemas.microsoft.com/office/word/2012/wordml" xmlns:w16cex="http://schemas.microsoft.com/office/word/2018/wordml/cex" xmlns:w16cid="http://schemas.microsoft.com/office/word/2016/wordml/cid" xmlns:w16="http://schemas.microsoft.com/office/word/2018/wordml" xmlns:w16du="http://schemas.microsoft.com/office/word/2023/wordml/word16du" xmlns:w16sdtdh="http://schemas.microsoft.com/office/word/2020/wordml/sdtdatahash" xmlns:w16se="http://schemas.microsoft.com/office/word/2015/wordml/symex" mc:Ignorable="w14 w15 w16se w16cid w16 w16cex w16sdtdh w16du">
   <w:docDefaults>
     <w:rPrDefault>
       <w:rPr>
@@ -3894,7 +4668,7 @@
       </w:pPr>
     </w:pPrDefault>
   </w:docDefaults>
-  <w:latentStyles w:defLockedState="0" w:defUIPriority="99" w:defSemiHidden="0" w:defUnhideWhenUsed="0" w:defQFormat="0" w:count="371">
+  <w:latentStyles w:defLockedState="0" w:defUIPriority="99" w:defSemiHidden="0" w:defUnhideWhenUsed="0" w:defQFormat="0" w:count="376">
     <w:lsdException w:name="Normal" w:uiPriority="0" w:qFormat="1"/>
     <w:lsdException w:name="heading 1" w:uiPriority="9" w:qFormat="1"/>
     <w:lsdException w:name="heading 2" w:semiHidden="1" w:uiPriority="9" w:unhideWhenUsed="1" w:qFormat="1"/>
@@ -4266,6 +5040,11 @@
     <w:lsdException w:name="List Table 5 Dark Accent 6" w:uiPriority="50"/>
     <w:lsdException w:name="List Table 6 Colorful Accent 6" w:uiPriority="51"/>
     <w:lsdException w:name="List Table 7 Colorful Accent 6" w:uiPriority="52"/>
+    <w:lsdException w:name="Mention" w:semiHidden="1" w:unhideWhenUsed="1"/>
+    <w:lsdException w:name="Smart Hyperlink" w:semiHidden="1" w:unhideWhenUsed="1"/>
+    <w:lsdException w:name="Hashtag" w:semiHidden="1" w:unhideWhenUsed="1"/>
+    <w:lsdException w:name="Unresolved Mention" w:semiHidden="1" w:unhideWhenUsed="1"/>
+    <w:lsdException w:name="Smart Link" w:semiHidden="1" w:unhideWhenUsed="1"/>
   </w:latentStyles>
   <w:style w:type="paragraph" w:default="1" w:styleId="Normal">
     <w:name w:val="Normal"/>

</xml_diff>

<commit_message>
doc: correcao dos itens do arquivo de escopo e atualizacao do modelo de entidade relacional na versao 2.0
</commit_message>
<xml_diff>
--- a/docs/PROJETO INTERDISCIPLINAR 2024 ENTREGA I - Task Sync.docx
+++ b/docs/PROJETO INTERDISCIPLINAR 2024 ENTREGA I - Task Sync.docx
@@ -1486,15 +1486,17 @@
                 <w:color w:val="000000" w:themeColor="text1"/>
                 <w:sz w:val="22"/>
                 <w:szCs w:val="22"/>
-                <w:lang w:eastAsia="en-US"/>
-              </w:rPr>
-            </w:pPr>
-            <w:r>
-              <w:rPr>
-                <w:rFonts w:ascii="Arial" w:eastAsiaTheme="minorHAnsi" w:hAnsi="Arial" w:cs="Arial"/>
-                <w:color w:val="000000" w:themeColor="text1"/>
-                <w:sz w:val="22"/>
-                <w:szCs w:val="22"/>
+                <w:highlight w:val="green"/>
+                <w:lang w:eastAsia="en-US"/>
+              </w:rPr>
+            </w:pPr>
+            <w:r>
+              <w:rPr>
+                <w:rFonts w:ascii="Arial" w:eastAsiaTheme="minorHAnsi" w:hAnsi="Arial" w:cs="Arial"/>
+                <w:color w:val="000000" w:themeColor="text1"/>
+                <w:sz w:val="22"/>
+                <w:szCs w:val="22"/>
+                <w:highlight w:val="green"/>
                 <w:lang w:eastAsia="en-US"/>
               </w:rPr>
               <w:t>- Rever Épico</w:t>
@@ -1505,6 +1507,7 @@
                 <w:color w:val="000000" w:themeColor="text1"/>
                 <w:sz w:val="22"/>
                 <w:szCs w:val="22"/>
+                <w:highlight w:val="green"/>
                 <w:lang w:eastAsia="en-US"/>
               </w:rPr>
               <w:t>s do Tema Gerenciar Evento</w:t>
@@ -1515,6 +1518,7 @@
                 <w:color w:val="000000" w:themeColor="text1"/>
                 <w:sz w:val="22"/>
                 <w:szCs w:val="22"/>
+                <w:highlight w:val="green"/>
                 <w:lang w:eastAsia="en-US"/>
               </w:rPr>
               <w:t>: Como estão,</w:t>
@@ -1525,6 +1529,7 @@
                 <w:color w:val="000000" w:themeColor="text1"/>
                 <w:sz w:val="22"/>
                 <w:szCs w:val="22"/>
+                <w:highlight w:val="green"/>
                 <w:lang w:eastAsia="en-US"/>
               </w:rPr>
               <w:t xml:space="preserve"> </w:t>
@@ -1535,6 +1540,7 @@
                 <w:color w:val="000000" w:themeColor="text1"/>
                 <w:sz w:val="22"/>
                 <w:szCs w:val="22"/>
+                <w:highlight w:val="green"/>
                 <w:lang w:eastAsia="en-US"/>
               </w:rPr>
               <w:t xml:space="preserve">não são épicos, e </w:t>
@@ -1546,6 +1552,7 @@
                 <w:color w:val="000000" w:themeColor="text1"/>
                 <w:sz w:val="22"/>
                 <w:szCs w:val="22"/>
+                <w:highlight w:val="green"/>
                 <w:lang w:eastAsia="en-US"/>
               </w:rPr>
               <w:t>sim ,</w:t>
@@ -1557,6 +1564,7 @@
                 <w:color w:val="000000" w:themeColor="text1"/>
                 <w:sz w:val="22"/>
                 <w:szCs w:val="22"/>
+                <w:highlight w:val="green"/>
                 <w:lang w:eastAsia="en-US"/>
               </w:rPr>
               <w:t>user</w:t>
@@ -1569,6 +1577,7 @@
                 <w:color w:val="000000" w:themeColor="text1"/>
                 <w:sz w:val="22"/>
                 <w:szCs w:val="22"/>
+                <w:highlight w:val="green"/>
                 <w:lang w:eastAsia="en-US"/>
               </w:rPr>
               <w:t xml:space="preserve"> stories. Salvo o Conversar.</w:t>
@@ -1584,15 +1593,17 @@
                 <w:color w:val="000000" w:themeColor="text1"/>
                 <w:sz w:val="22"/>
                 <w:szCs w:val="22"/>
-                <w:lang w:eastAsia="en-US"/>
-              </w:rPr>
-            </w:pPr>
-            <w:r>
-              <w:rPr>
-                <w:rFonts w:ascii="Arial" w:eastAsiaTheme="minorHAnsi" w:hAnsi="Arial" w:cs="Arial"/>
-                <w:color w:val="000000" w:themeColor="text1"/>
-                <w:sz w:val="22"/>
-                <w:szCs w:val="22"/>
+                <w:highlight w:val="green"/>
+                <w:lang w:eastAsia="en-US"/>
+              </w:rPr>
+            </w:pPr>
+            <w:r>
+              <w:rPr>
+                <w:rFonts w:ascii="Arial" w:eastAsiaTheme="minorHAnsi" w:hAnsi="Arial" w:cs="Arial"/>
+                <w:color w:val="000000" w:themeColor="text1"/>
+                <w:sz w:val="22"/>
+                <w:szCs w:val="22"/>
+                <w:highlight w:val="green"/>
                 <w:lang w:eastAsia="en-US"/>
               </w:rPr>
               <w:t xml:space="preserve">  Se não há histórias grandes, não há. </w:t>
@@ -1617,6 +1628,7 @@
                 <w:color w:val="000000" w:themeColor="text1"/>
                 <w:sz w:val="22"/>
                 <w:szCs w:val="22"/>
+                <w:highlight w:val="green"/>
                 <w:lang w:eastAsia="en-US"/>
               </w:rPr>
               <w:t xml:space="preserve">  Ainda nele, uma sugestão, alterar o nome Emitir Relatório Vi</w:t>
@@ -1627,6 +1639,7 @@
                 <w:color w:val="000000" w:themeColor="text1"/>
                 <w:sz w:val="22"/>
                 <w:szCs w:val="22"/>
+                <w:highlight w:val="green"/>
                 <w:lang w:eastAsia="en-US"/>
               </w:rPr>
               <w:t>s</w:t>
@@ -1637,6 +1650,7 @@
                 <w:color w:val="000000" w:themeColor="text1"/>
                 <w:sz w:val="22"/>
                 <w:szCs w:val="22"/>
+                <w:highlight w:val="green"/>
                 <w:lang w:eastAsia="en-US"/>
               </w:rPr>
               <w:t xml:space="preserve">ualizar </w:t>
@@ -1647,6 +1661,7 @@
                 <w:color w:val="000000" w:themeColor="text1"/>
                 <w:sz w:val="22"/>
                 <w:szCs w:val="22"/>
+                <w:highlight w:val="green"/>
                 <w:lang w:eastAsia="en-US"/>
               </w:rPr>
               <w:t>Painel de controle (</w:t>
@@ -1657,6 +1672,7 @@
                 <w:color w:val="000000" w:themeColor="text1"/>
                 <w:sz w:val="22"/>
                 <w:szCs w:val="22"/>
+                <w:highlight w:val="green"/>
                 <w:lang w:eastAsia="en-US"/>
               </w:rPr>
               <w:t>Dashboard</w:t>
@@ -1667,9 +1683,31 @@
                 <w:color w:val="000000" w:themeColor="text1"/>
                 <w:sz w:val="22"/>
                 <w:szCs w:val="22"/>
+                <w:highlight w:val="green"/>
                 <w:lang w:eastAsia="en-US"/>
               </w:rPr>
               <w:t>)</w:t>
+            </w:r>
+            <w:r>
+              <w:rPr>
+                <w:rFonts w:ascii="Arial" w:eastAsiaTheme="minorHAnsi" w:hAnsi="Arial" w:cs="Arial"/>
+                <w:color w:val="000000" w:themeColor="text1"/>
+                <w:sz w:val="22"/>
+                <w:szCs w:val="22"/>
+                <w:lang w:eastAsia="en-US"/>
+              </w:rPr>
+              <w:t xml:space="preserve"> </w:t>
+            </w:r>
+            <w:r>
+              <w:rPr>
+                <w:rFonts w:ascii="Arial" w:eastAsiaTheme="minorHAnsi" w:hAnsi="Arial" w:cs="Arial"/>
+                <w:color w:val="000000" w:themeColor="text1"/>
+                <w:sz w:val="22"/>
+                <w:szCs w:val="22"/>
+                <w:highlight w:val="lightGray"/>
+                <w:lang w:eastAsia="en-US"/>
+              </w:rPr>
+              <w:t>**Verificar com a professora antes de enviar**</w:t>
             </w:r>
           </w:p>
         </w:tc>
@@ -1759,7 +1797,18 @@
                 <w:szCs w:val="22"/>
                 <w:lang w:eastAsia="en-US"/>
               </w:rPr>
-              <w:t xml:space="preserve">-Administrador = organizador do </w:t>
+              <w:t>-</w:t>
+            </w:r>
+            <w:r>
+              <w:rPr>
+                <w:rFonts w:ascii="Arial" w:eastAsiaTheme="minorHAnsi" w:hAnsi="Arial" w:cs="Arial"/>
+                <w:color w:val="000000" w:themeColor="text1"/>
+                <w:sz w:val="22"/>
+                <w:szCs w:val="22"/>
+                <w:highlight w:val="green"/>
+                <w:lang w:eastAsia="en-US"/>
+              </w:rPr>
+              <w:t xml:space="preserve">Administrador = organizador do </w:t>
             </w:r>
             <w:proofErr w:type="gramStart"/>
             <w:r>
@@ -1768,6 +1817,7 @@
                 <w:color w:val="000000" w:themeColor="text1"/>
                 <w:sz w:val="22"/>
                 <w:szCs w:val="22"/>
+                <w:highlight w:val="green"/>
                 <w:lang w:eastAsia="en-US"/>
               </w:rPr>
               <w:t>evento ?</w:t>
@@ -1793,6 +1843,7 @@
                 <w:color w:val="000000" w:themeColor="text1"/>
                 <w:sz w:val="22"/>
                 <w:szCs w:val="22"/>
+                <w:highlight w:val="green"/>
                 <w:lang w:eastAsia="en-US"/>
               </w:rPr>
               <w:t xml:space="preserve">- </w:t>
@@ -1804,6 +1855,7 @@
                 <w:color w:val="000000" w:themeColor="text1"/>
                 <w:sz w:val="22"/>
                 <w:szCs w:val="22"/>
+                <w:highlight w:val="green"/>
                 <w:lang w:eastAsia="en-US"/>
               </w:rPr>
               <w:t>retire</w:t>
@@ -1815,6 +1867,7 @@
                 <w:color w:val="000000" w:themeColor="text1"/>
                 <w:sz w:val="22"/>
                 <w:szCs w:val="22"/>
+                <w:highlight w:val="green"/>
                 <w:lang w:eastAsia="en-US"/>
               </w:rPr>
               <w:t xml:space="preserve"> a palavra restrição da descrição. Coloquei no meu exemplo para mostrar </w:t>
@@ -1826,6 +1879,7 @@
                 <w:color w:val="000000" w:themeColor="text1"/>
                 <w:sz w:val="22"/>
                 <w:szCs w:val="22"/>
+                <w:highlight w:val="green"/>
                 <w:lang w:eastAsia="en-US"/>
               </w:rPr>
               <w:t>pra</w:t>
@@ -1837,6 +1891,7 @@
                 <w:color w:val="000000" w:themeColor="text1"/>
                 <w:sz w:val="22"/>
                 <w:szCs w:val="22"/>
+                <w:highlight w:val="green"/>
                 <w:lang w:eastAsia="en-US"/>
               </w:rPr>
               <w:t xml:space="preserve"> vocês o que é entrada, processo, restrição, exceção no exemplo dado.</w:t>
@@ -2841,6 +2896,7 @@
                 <w:color w:val="000000" w:themeColor="text1"/>
                 <w:sz w:val="22"/>
                 <w:szCs w:val="22"/>
+                <w:highlight w:val="green"/>
                 <w:lang w:eastAsia="en-US"/>
               </w:rPr>
               <w:t>- Nomes de entidade começam com letra maiúscula.</w:t>
@@ -2856,15 +2912,17 @@
                 <w:color w:val="000000" w:themeColor="text1"/>
                 <w:sz w:val="22"/>
                 <w:szCs w:val="22"/>
-                <w:lang w:eastAsia="en-US"/>
-              </w:rPr>
-            </w:pPr>
-            <w:r>
-              <w:rPr>
-                <w:rFonts w:ascii="Arial" w:eastAsiaTheme="minorHAnsi" w:hAnsi="Arial" w:cs="Arial"/>
-                <w:color w:val="000000" w:themeColor="text1"/>
-                <w:sz w:val="22"/>
-                <w:szCs w:val="22"/>
+                <w:highlight w:val="yellow"/>
+                <w:lang w:eastAsia="en-US"/>
+              </w:rPr>
+            </w:pPr>
+            <w:r>
+              <w:rPr>
+                <w:rFonts w:ascii="Arial" w:eastAsiaTheme="minorHAnsi" w:hAnsi="Arial" w:cs="Arial"/>
+                <w:color w:val="000000" w:themeColor="text1"/>
+                <w:sz w:val="22"/>
+                <w:szCs w:val="22"/>
+                <w:highlight w:val="yellow"/>
                 <w:lang w:eastAsia="en-US"/>
               </w:rPr>
               <w:t xml:space="preserve">- </w:t>
@@ -2876,6 +2934,7 @@
                 <w:color w:val="000000" w:themeColor="text1"/>
                 <w:sz w:val="22"/>
                 <w:szCs w:val="22"/>
+                <w:highlight w:val="yellow"/>
                 <w:lang w:eastAsia="en-US"/>
               </w:rPr>
               <w:t>Pq</w:t>
@@ -2887,6 +2946,7 @@
                 <w:color w:val="000000" w:themeColor="text1"/>
                 <w:sz w:val="22"/>
                 <w:szCs w:val="22"/>
+                <w:highlight w:val="yellow"/>
                 <w:lang w:eastAsia="en-US"/>
               </w:rPr>
               <w:t xml:space="preserve"> em Atividade </w:t>
@@ -2898,6 +2958,7 @@
                 <w:color w:val="000000" w:themeColor="text1"/>
                 <w:sz w:val="22"/>
                 <w:szCs w:val="22"/>
+                <w:highlight w:val="yellow"/>
                 <w:lang w:eastAsia="en-US"/>
               </w:rPr>
               <w:t>Diaria</w:t>
@@ -2909,6 +2970,7 @@
                 <w:color w:val="000000" w:themeColor="text1"/>
                 <w:sz w:val="22"/>
                 <w:szCs w:val="22"/>
+                <w:highlight w:val="yellow"/>
                 <w:lang w:eastAsia="en-US"/>
               </w:rPr>
               <w:t xml:space="preserve"> o atributo data é calculado?</w:t>
@@ -2924,15 +2986,17 @@
                 <w:color w:val="000000" w:themeColor="text1"/>
                 <w:sz w:val="22"/>
                 <w:szCs w:val="22"/>
-                <w:lang w:eastAsia="en-US"/>
-              </w:rPr>
-            </w:pPr>
-            <w:r>
-              <w:rPr>
-                <w:rFonts w:ascii="Arial" w:eastAsiaTheme="minorHAnsi" w:hAnsi="Arial" w:cs="Arial"/>
-                <w:color w:val="000000" w:themeColor="text1"/>
-                <w:sz w:val="22"/>
-                <w:szCs w:val="22"/>
+                <w:highlight w:val="yellow"/>
+                <w:lang w:eastAsia="en-US"/>
+              </w:rPr>
+            </w:pPr>
+            <w:r>
+              <w:rPr>
+                <w:rFonts w:ascii="Arial" w:eastAsiaTheme="minorHAnsi" w:hAnsi="Arial" w:cs="Arial"/>
+                <w:color w:val="000000" w:themeColor="text1"/>
+                <w:sz w:val="22"/>
+                <w:szCs w:val="22"/>
+                <w:highlight w:val="yellow"/>
                 <w:lang w:eastAsia="en-US"/>
               </w:rPr>
               <w:t xml:space="preserve">- </w:t>
@@ -2944,6 +3008,7 @@
                 <w:color w:val="000000" w:themeColor="text1"/>
                 <w:sz w:val="22"/>
                 <w:szCs w:val="22"/>
+                <w:highlight w:val="yellow"/>
                 <w:lang w:eastAsia="en-US"/>
               </w:rPr>
               <w:t>Pq</w:t>
@@ -2955,6 +3020,7 @@
                 <w:color w:val="000000" w:themeColor="text1"/>
                 <w:sz w:val="22"/>
                 <w:szCs w:val="22"/>
+                <w:highlight w:val="yellow"/>
                 <w:lang w:eastAsia="en-US"/>
               </w:rPr>
               <w:t xml:space="preserve"> em Trabalho o atributo valor é calculado?</w:t>
@@ -2970,15 +3036,17 @@
                 <w:color w:val="000000" w:themeColor="text1"/>
                 <w:sz w:val="22"/>
                 <w:szCs w:val="22"/>
-                <w:lang w:eastAsia="en-US"/>
-              </w:rPr>
-            </w:pPr>
-            <w:r>
-              <w:rPr>
-                <w:rFonts w:ascii="Arial" w:eastAsiaTheme="minorHAnsi" w:hAnsi="Arial" w:cs="Arial"/>
-                <w:color w:val="000000" w:themeColor="text1"/>
-                <w:sz w:val="22"/>
-                <w:szCs w:val="22"/>
+                <w:highlight w:val="yellow"/>
+                <w:lang w:eastAsia="en-US"/>
+              </w:rPr>
+            </w:pPr>
+            <w:r>
+              <w:rPr>
+                <w:rFonts w:ascii="Arial" w:eastAsiaTheme="minorHAnsi" w:hAnsi="Arial" w:cs="Arial"/>
+                <w:color w:val="000000" w:themeColor="text1"/>
+                <w:sz w:val="22"/>
+                <w:szCs w:val="22"/>
+                <w:highlight w:val="yellow"/>
                 <w:lang w:eastAsia="en-US"/>
               </w:rPr>
               <w:t xml:space="preserve">- Pessoa organiza </w:t>
@@ -2990,6 +3058,7 @@
                 <w:color w:val="000000" w:themeColor="text1"/>
                 <w:sz w:val="22"/>
                 <w:szCs w:val="22"/>
+                <w:highlight w:val="yellow"/>
                 <w:lang w:eastAsia="en-US"/>
               </w:rPr>
               <w:t>evento :</w:t>
@@ -3001,6 +3070,7 @@
                 <w:color w:val="000000" w:themeColor="text1"/>
                 <w:sz w:val="22"/>
                 <w:szCs w:val="22"/>
+                <w:highlight w:val="yellow"/>
                 <w:lang w:eastAsia="en-US"/>
               </w:rPr>
               <w:t xml:space="preserve"> N:N. Não é importante saber quem é organizador responsável pelo evento?</w:t>
@@ -3011,6 +3081,7 @@
                 <w:color w:val="000000" w:themeColor="text1"/>
                 <w:sz w:val="22"/>
                 <w:szCs w:val="22"/>
+                <w:highlight w:val="yellow"/>
                 <w:lang w:eastAsia="en-US"/>
               </w:rPr>
               <w:t xml:space="preserve"> Há várias referências nas US e nos </w:t>
@@ -3022,6 +3093,7 @@
                 <w:color w:val="000000" w:themeColor="text1"/>
                 <w:sz w:val="22"/>
                 <w:szCs w:val="22"/>
+                <w:highlight w:val="yellow"/>
                 <w:lang w:eastAsia="en-US"/>
               </w:rPr>
               <w:t>RFs</w:t>
@@ -3033,6 +3105,7 @@
                 <w:color w:val="000000" w:themeColor="text1"/>
                 <w:sz w:val="22"/>
                 <w:szCs w:val="22"/>
+                <w:highlight w:val="yellow"/>
                 <w:lang w:eastAsia="en-US"/>
               </w:rPr>
               <w:t xml:space="preserve"> para o administrador do sistema. É o organizador?</w:t>
@@ -3048,15 +3121,17 @@
                 <w:color w:val="000000" w:themeColor="text1"/>
                 <w:sz w:val="22"/>
                 <w:szCs w:val="22"/>
-                <w:lang w:eastAsia="en-US"/>
-              </w:rPr>
-            </w:pPr>
-            <w:r>
-              <w:rPr>
-                <w:rFonts w:ascii="Arial" w:eastAsiaTheme="minorHAnsi" w:hAnsi="Arial" w:cs="Arial"/>
-                <w:color w:val="000000" w:themeColor="text1"/>
-                <w:sz w:val="22"/>
-                <w:szCs w:val="22"/>
+                <w:highlight w:val="yellow"/>
+                <w:lang w:eastAsia="en-US"/>
+              </w:rPr>
+            </w:pPr>
+            <w:r>
+              <w:rPr>
+                <w:rFonts w:ascii="Arial" w:eastAsiaTheme="minorHAnsi" w:hAnsi="Arial" w:cs="Arial"/>
+                <w:color w:val="000000" w:themeColor="text1"/>
+                <w:sz w:val="22"/>
+                <w:szCs w:val="22"/>
+                <w:highlight w:val="yellow"/>
                 <w:lang w:eastAsia="en-US"/>
               </w:rPr>
               <w:t>-</w:t>
@@ -3068,6 +3143,7 @@
                 <w:color w:val="000000" w:themeColor="text1"/>
                 <w:sz w:val="22"/>
                 <w:szCs w:val="22"/>
+                <w:highlight w:val="yellow"/>
                 <w:lang w:eastAsia="en-US"/>
               </w:rPr>
               <w:t>Pq</w:t>
@@ -3079,6 +3155,7 @@
                 <w:color w:val="000000" w:themeColor="text1"/>
                 <w:sz w:val="22"/>
                 <w:szCs w:val="22"/>
+                <w:highlight w:val="yellow"/>
                 <w:lang w:eastAsia="en-US"/>
               </w:rPr>
               <w:t xml:space="preserve"> o relacionamento organiza tem um id (PK)?</w:t>
@@ -3094,15 +3171,17 @@
                 <w:color w:val="000000" w:themeColor="text1"/>
                 <w:sz w:val="22"/>
                 <w:szCs w:val="22"/>
-                <w:lang w:eastAsia="en-US"/>
-              </w:rPr>
-            </w:pPr>
-            <w:r>
-              <w:rPr>
-                <w:rFonts w:ascii="Arial" w:eastAsiaTheme="minorHAnsi" w:hAnsi="Arial" w:cs="Arial"/>
-                <w:color w:val="000000" w:themeColor="text1"/>
-                <w:sz w:val="22"/>
-                <w:szCs w:val="22"/>
+                <w:highlight w:val="yellow"/>
+                <w:lang w:eastAsia="en-US"/>
+              </w:rPr>
+            </w:pPr>
+            <w:r>
+              <w:rPr>
+                <w:rFonts w:ascii="Arial" w:eastAsiaTheme="minorHAnsi" w:hAnsi="Arial" w:cs="Arial"/>
+                <w:color w:val="000000" w:themeColor="text1"/>
+                <w:sz w:val="22"/>
+                <w:szCs w:val="22"/>
+                <w:highlight w:val="yellow"/>
                 <w:lang w:eastAsia="en-US"/>
               </w:rPr>
               <w:t>-</w:t>
@@ -3114,6 +3193,7 @@
                 <w:color w:val="000000" w:themeColor="text1"/>
                 <w:sz w:val="22"/>
                 <w:szCs w:val="22"/>
+                <w:highlight w:val="yellow"/>
                 <w:lang w:eastAsia="en-US"/>
               </w:rPr>
               <w:t>Pq</w:t>
@@ -3125,6 +3205,7 @@
                 <w:color w:val="000000" w:themeColor="text1"/>
                 <w:sz w:val="22"/>
                 <w:szCs w:val="22"/>
+                <w:highlight w:val="yellow"/>
                 <w:lang w:eastAsia="en-US"/>
               </w:rPr>
               <w:t xml:space="preserve"> o relacionamento organiza tem um atributo tipo multivalorado?</w:t>
@@ -3140,15 +3221,17 @@
                 <w:color w:val="000000" w:themeColor="text1"/>
                 <w:sz w:val="22"/>
                 <w:szCs w:val="22"/>
-                <w:lang w:eastAsia="en-US"/>
-              </w:rPr>
-            </w:pPr>
-            <w:r>
-              <w:rPr>
-                <w:rFonts w:ascii="Arial" w:eastAsiaTheme="minorHAnsi" w:hAnsi="Arial" w:cs="Arial"/>
-                <w:color w:val="000000" w:themeColor="text1"/>
-                <w:sz w:val="22"/>
-                <w:szCs w:val="22"/>
+                <w:highlight w:val="yellow"/>
+                <w:lang w:eastAsia="en-US"/>
+              </w:rPr>
+            </w:pPr>
+            <w:r>
+              <w:rPr>
+                <w:rFonts w:ascii="Arial" w:eastAsiaTheme="minorHAnsi" w:hAnsi="Arial" w:cs="Arial"/>
+                <w:color w:val="000000" w:themeColor="text1"/>
+                <w:sz w:val="22"/>
+                <w:szCs w:val="22"/>
+                <w:highlight w:val="yellow"/>
                 <w:lang w:eastAsia="en-US"/>
               </w:rPr>
               <w:t xml:space="preserve">- Contrato contém Atividade </w:t>
@@ -3160,6 +3243,7 @@
                 <w:color w:val="000000" w:themeColor="text1"/>
                 <w:sz w:val="22"/>
                 <w:szCs w:val="22"/>
+                <w:highlight w:val="yellow"/>
                 <w:lang w:eastAsia="en-US"/>
               </w:rPr>
               <w:t>Diaria</w:t>
@@ -3171,6 +3255,7 @@
                 <w:color w:val="000000" w:themeColor="text1"/>
                 <w:sz w:val="22"/>
                 <w:szCs w:val="22"/>
+                <w:highlight w:val="yellow"/>
                 <w:lang w:eastAsia="en-US"/>
               </w:rPr>
               <w:t>: se o relacionamento é fraco é porque a entidade é fraca.</w:t>
@@ -3186,15 +3271,17 @@
                 <w:color w:val="000000" w:themeColor="text1"/>
                 <w:sz w:val="22"/>
                 <w:szCs w:val="22"/>
-                <w:lang w:eastAsia="en-US"/>
-              </w:rPr>
-            </w:pPr>
-            <w:r>
-              <w:rPr>
-                <w:rFonts w:ascii="Arial" w:eastAsiaTheme="minorHAnsi" w:hAnsi="Arial" w:cs="Arial"/>
-                <w:color w:val="000000" w:themeColor="text1"/>
-                <w:sz w:val="22"/>
-                <w:szCs w:val="22"/>
+                <w:highlight w:val="yellow"/>
+                <w:lang w:eastAsia="en-US"/>
+              </w:rPr>
+            </w:pPr>
+            <w:r>
+              <w:rPr>
+                <w:rFonts w:ascii="Arial" w:eastAsiaTheme="minorHAnsi" w:hAnsi="Arial" w:cs="Arial"/>
+                <w:color w:val="000000" w:themeColor="text1"/>
+                <w:sz w:val="22"/>
+                <w:szCs w:val="22"/>
+                <w:highlight w:val="yellow"/>
                 <w:lang w:eastAsia="en-US"/>
               </w:rPr>
               <w:t xml:space="preserve">- Atividade </w:t>
@@ -3206,6 +3293,7 @@
                 <w:color w:val="000000" w:themeColor="text1"/>
                 <w:sz w:val="22"/>
                 <w:szCs w:val="22"/>
+                <w:highlight w:val="yellow"/>
                 <w:lang w:eastAsia="en-US"/>
               </w:rPr>
               <w:t>Diaria</w:t>
@@ -3217,6 +3305,7 @@
                 <w:color w:val="000000" w:themeColor="text1"/>
                 <w:sz w:val="22"/>
                 <w:szCs w:val="22"/>
+                <w:highlight w:val="yellow"/>
                 <w:lang w:eastAsia="en-US"/>
               </w:rPr>
               <w:t xml:space="preserve"> é uma entidade fraca?</w:t>
@@ -3232,15 +3321,17 @@
                 <w:color w:val="000000" w:themeColor="text1"/>
                 <w:sz w:val="22"/>
                 <w:szCs w:val="22"/>
-                <w:lang w:eastAsia="en-US"/>
-              </w:rPr>
-            </w:pPr>
-            <w:r>
-              <w:rPr>
-                <w:rFonts w:ascii="Arial" w:eastAsiaTheme="minorHAnsi" w:hAnsi="Arial" w:cs="Arial"/>
-                <w:color w:val="000000" w:themeColor="text1"/>
-                <w:sz w:val="22"/>
-                <w:szCs w:val="22"/>
+                <w:highlight w:val="yellow"/>
+                <w:lang w:eastAsia="en-US"/>
+              </w:rPr>
+            </w:pPr>
+            <w:r>
+              <w:rPr>
+                <w:rFonts w:ascii="Arial" w:eastAsiaTheme="minorHAnsi" w:hAnsi="Arial" w:cs="Arial"/>
+                <w:color w:val="000000" w:themeColor="text1"/>
+                <w:sz w:val="22"/>
+                <w:szCs w:val="22"/>
+                <w:highlight w:val="yellow"/>
                 <w:lang w:eastAsia="en-US"/>
               </w:rPr>
               <w:t>- Evento contém Trabalho é de Tarefa: Trabalho são as tarefas de um evento? Isso?</w:t>
@@ -3256,15 +3347,17 @@
                 <w:color w:val="000000" w:themeColor="text1"/>
                 <w:sz w:val="22"/>
                 <w:szCs w:val="22"/>
-                <w:lang w:eastAsia="en-US"/>
-              </w:rPr>
-            </w:pPr>
-            <w:r>
-              <w:rPr>
-                <w:rFonts w:ascii="Arial" w:eastAsiaTheme="minorHAnsi" w:hAnsi="Arial" w:cs="Arial"/>
-                <w:color w:val="000000" w:themeColor="text1"/>
-                <w:sz w:val="22"/>
-                <w:szCs w:val="22"/>
+                <w:highlight w:val="yellow"/>
+                <w:lang w:eastAsia="en-US"/>
+              </w:rPr>
+            </w:pPr>
+            <w:r>
+              <w:rPr>
+                <w:rFonts w:ascii="Arial" w:eastAsiaTheme="minorHAnsi" w:hAnsi="Arial" w:cs="Arial"/>
+                <w:color w:val="000000" w:themeColor="text1"/>
+                <w:sz w:val="22"/>
+                <w:szCs w:val="22"/>
+                <w:highlight w:val="yellow"/>
                 <w:lang w:eastAsia="en-US"/>
               </w:rPr>
               <w:t xml:space="preserve">-Evento e seu atributo área de atuação: </w:t>
@@ -3275,6 +3368,7 @@
                 <w:color w:val="000000" w:themeColor="text1"/>
                 <w:sz w:val="22"/>
                 <w:szCs w:val="22"/>
+                <w:highlight w:val="yellow"/>
                 <w:lang w:eastAsia="en-US"/>
               </w:rPr>
               <w:t>quer dizer segmento do evento? (</w:t>
@@ -3287,6 +3381,7 @@
                   <w:color w:val="000000" w:themeColor="text1"/>
                   <w:sz w:val="22"/>
                   <w:szCs w:val="22"/>
+                  <w:highlight w:val="yellow"/>
                   <w:lang w:eastAsia="en-US"/>
                 </w:rPr>
                 <w:t>https://www.linkedin.com/pulse/principais-segmentos-de-eventos-brasil-e-estrat%C3%A9gias-prospec%C3%A7%C3%A3o/</w:t>
@@ -3298,6 +3393,7 @@
                 <w:color w:val="000000" w:themeColor="text1"/>
                 <w:sz w:val="22"/>
                 <w:szCs w:val="22"/>
+                <w:highlight w:val="yellow"/>
                 <w:lang w:eastAsia="en-US"/>
               </w:rPr>
               <w:t>)</w:t>
@@ -3313,6 +3409,7 @@
                 <w:color w:val="000000" w:themeColor="text1"/>
                 <w:sz w:val="22"/>
                 <w:szCs w:val="22"/>
+                <w:highlight w:val="yellow"/>
                 <w:lang w:eastAsia="en-US"/>
               </w:rPr>
             </w:pPr>
@@ -3324,16 +3421,28 @@
                 <w:numId w:val="3"/>
               </w:numPr>
               <w:spacing w:line="276" w:lineRule="auto"/>
-            </w:pPr>
-            <w:r>
+              <w:rPr>
+                <w:highlight w:val="yellow"/>
+              </w:rPr>
+            </w:pPr>
+            <w:r>
+              <w:rPr>
+                <w:highlight w:val="yellow"/>
+              </w:rPr>
               <w:t xml:space="preserve">MER não suporta </w:t>
             </w:r>
             <w:proofErr w:type="gramStart"/>
             <w:r>
+              <w:rPr>
+                <w:highlight w:val="yellow"/>
+              </w:rPr>
               <w:t>requisito Conversar</w:t>
             </w:r>
             <w:proofErr w:type="gramEnd"/>
             <w:r>
+              <w:rPr>
+                <w:highlight w:val="yellow"/>
+              </w:rPr>
               <w:t>.</w:t>
             </w:r>
           </w:p>
@@ -3344,8 +3453,14 @@
                 <w:numId w:val="3"/>
               </w:numPr>
               <w:spacing w:line="276" w:lineRule="auto"/>
-            </w:pPr>
-            <w:r>
+              <w:rPr>
+                <w:highlight w:val="yellow"/>
+              </w:rPr>
+            </w:pPr>
+            <w:r>
+              <w:rPr>
+                <w:highlight w:val="yellow"/>
+              </w:rPr>
               <w:t>Valor na entidade Trabalho não é derivado. Houve confusão com chave parcial</w:t>
             </w:r>
           </w:p>
@@ -3356,8 +3471,14 @@
                 <w:numId w:val="3"/>
               </w:numPr>
               <w:spacing w:line="276" w:lineRule="auto"/>
-            </w:pPr>
-            <w:r>
+              <w:rPr>
+                <w:highlight w:val="yellow"/>
+              </w:rPr>
+            </w:pPr>
+            <w:r>
+              <w:rPr>
+                <w:highlight w:val="yellow"/>
+              </w:rPr>
               <w:t>Data na entidade Atividade Diária não é derivado. Houve confusão com chave parcial</w:t>
             </w:r>
           </w:p>
@@ -3368,8 +3489,14 @@
                 <w:numId w:val="3"/>
               </w:numPr>
               <w:spacing w:line="276" w:lineRule="auto"/>
-            </w:pPr>
-            <w:r>
+              <w:rPr>
+                <w:highlight w:val="yellow"/>
+              </w:rPr>
+            </w:pPr>
+            <w:r>
+              <w:rPr>
+                <w:highlight w:val="yellow"/>
+              </w:rPr>
               <w:t>Entendo que tipo em Organiza não é multivalorado.</w:t>
             </w:r>
           </w:p>
@@ -3380,16 +3507,28 @@
                 <w:numId w:val="3"/>
               </w:numPr>
               <w:spacing w:line="276" w:lineRule="auto"/>
-            </w:pPr>
-            <w:r>
+              <w:rPr>
+                <w:highlight w:val="yellow"/>
+              </w:rPr>
+            </w:pPr>
+            <w:r>
+              <w:rPr>
+                <w:highlight w:val="yellow"/>
+              </w:rPr>
               <w:t xml:space="preserve">Incoerências: Ou coloca ID em </w:t>
             </w:r>
             <w:proofErr w:type="gramStart"/>
             <w:r>
+              <w:rPr>
+                <w:highlight w:val="yellow"/>
+              </w:rPr>
               <w:t>todas entidades</w:t>
             </w:r>
             <w:proofErr w:type="gramEnd"/>
             <w:r>
+              <w:rPr>
+                <w:highlight w:val="yellow"/>
+              </w:rPr>
               <w:t xml:space="preserve"> associativas ou não.</w:t>
             </w:r>
           </w:p>
@@ -3400,16 +3539,28 @@
                 <w:numId w:val="3"/>
               </w:numPr>
               <w:spacing w:line="276" w:lineRule="auto"/>
-            </w:pPr>
-            <w:r>
+              <w:rPr>
+                <w:highlight w:val="yellow"/>
+              </w:rPr>
+            </w:pPr>
+            <w:r>
+              <w:rPr>
+                <w:highlight w:val="yellow"/>
+              </w:rPr>
               <w:t xml:space="preserve">Chaves: Entidades Atividade Diária e Trabalho são fracas. Precisa ficar claro como serão compostas as chaves </w:t>
             </w:r>
             <w:proofErr w:type="gramStart"/>
             <w:r>
+              <w:rPr>
+                <w:highlight w:val="yellow"/>
+              </w:rPr>
               <w:t>das mesmas</w:t>
             </w:r>
             <w:proofErr w:type="gramEnd"/>
             <w:r>
+              <w:rPr>
+                <w:highlight w:val="yellow"/>
+              </w:rPr>
               <w:t>.</w:t>
             </w:r>
           </w:p>

</xml_diff>

<commit_message>
feat: ajustes no documento de declaracao de requisitos funcionais
</commit_message>
<xml_diff>
--- a/docs/PROJETO INTERDISCIPLINAR 2024 ENTREGA I - Task Sync.docx
+++ b/docs/PROJETO INTERDISCIPLINAR 2024 ENTREGA I - Task Sync.docx
@@ -1907,15 +1907,17 @@
                 <w:color w:val="000000" w:themeColor="text1"/>
                 <w:sz w:val="22"/>
                 <w:szCs w:val="22"/>
-                <w:lang w:eastAsia="en-US"/>
-              </w:rPr>
-            </w:pPr>
-            <w:r>
-              <w:rPr>
-                <w:rFonts w:ascii="Arial" w:eastAsiaTheme="minorHAnsi" w:hAnsi="Arial" w:cs="Arial"/>
-                <w:color w:val="000000" w:themeColor="text1"/>
-                <w:sz w:val="22"/>
-                <w:szCs w:val="22"/>
+                <w:highlight w:val="green"/>
+                <w:lang w:eastAsia="en-US"/>
+              </w:rPr>
+            </w:pPr>
+            <w:r>
+              <w:rPr>
+                <w:rFonts w:ascii="Arial" w:eastAsiaTheme="minorHAnsi" w:hAnsi="Arial" w:cs="Arial"/>
+                <w:color w:val="000000" w:themeColor="text1"/>
+                <w:sz w:val="22"/>
+                <w:szCs w:val="22"/>
+                <w:highlight w:val="green"/>
                 <w:lang w:eastAsia="en-US"/>
               </w:rPr>
               <w:t xml:space="preserve">- RF 04 </w:t>
@@ -1931,15 +1933,17 @@
                 <w:color w:val="000000" w:themeColor="text1"/>
                 <w:sz w:val="22"/>
                 <w:szCs w:val="22"/>
-                <w:lang w:eastAsia="en-US"/>
-              </w:rPr>
-            </w:pPr>
-            <w:r>
-              <w:rPr>
-                <w:rFonts w:ascii="Arial" w:eastAsiaTheme="minorHAnsi" w:hAnsi="Arial" w:cs="Arial"/>
-                <w:color w:val="000000" w:themeColor="text1"/>
-                <w:sz w:val="22"/>
-                <w:szCs w:val="22"/>
+                <w:highlight w:val="green"/>
+                <w:lang w:eastAsia="en-US"/>
+              </w:rPr>
+            </w:pPr>
+            <w:r>
+              <w:rPr>
+                <w:rFonts w:ascii="Arial" w:eastAsiaTheme="minorHAnsi" w:hAnsi="Arial" w:cs="Arial"/>
+                <w:color w:val="000000" w:themeColor="text1"/>
+                <w:sz w:val="22"/>
+                <w:szCs w:val="22"/>
+                <w:highlight w:val="green"/>
                 <w:lang w:eastAsia="en-US"/>
               </w:rPr>
               <w:t xml:space="preserve">   - </w:t>
@@ -1951,6 +1955,7 @@
                 <w:color w:val="000000" w:themeColor="text1"/>
                 <w:sz w:val="22"/>
                 <w:szCs w:val="22"/>
+                <w:highlight w:val="green"/>
                 <w:lang w:eastAsia="en-US"/>
               </w:rPr>
               <w:t>nas</w:t>
@@ -1962,6 +1967,7 @@
                 <w:color w:val="000000" w:themeColor="text1"/>
                 <w:sz w:val="22"/>
                 <w:szCs w:val="22"/>
+                <w:highlight w:val="green"/>
                 <w:lang w:eastAsia="en-US"/>
               </w:rPr>
               <w:t xml:space="preserve"> </w:t>
@@ -1973,6 +1979,7 @@
                 <w:color w:val="000000" w:themeColor="text1"/>
                 <w:sz w:val="22"/>
                 <w:szCs w:val="22"/>
+                <w:highlight w:val="green"/>
                 <w:lang w:eastAsia="en-US"/>
               </w:rPr>
               <w:t>USs</w:t>
@@ -1984,6 +1991,7 @@
                 <w:color w:val="000000" w:themeColor="text1"/>
                 <w:sz w:val="22"/>
                 <w:szCs w:val="22"/>
+                <w:highlight w:val="green"/>
                 <w:lang w:eastAsia="en-US"/>
               </w:rPr>
               <w:t xml:space="preserve"> tem uma complexidade maior. Rever.</w:t>
@@ -2008,6 +2016,7 @@
                 <w:color w:val="000000" w:themeColor="text1"/>
                 <w:sz w:val="22"/>
                 <w:szCs w:val="22"/>
+                <w:highlight w:val="green"/>
                 <w:lang w:eastAsia="en-US"/>
               </w:rPr>
               <w:t xml:space="preserve">   -  </w:t>
@@ -2019,6 +2028,7 @@
                 <w:color w:val="000000" w:themeColor="text1"/>
                 <w:sz w:val="22"/>
                 <w:szCs w:val="22"/>
+                <w:highlight w:val="green"/>
                 <w:lang w:eastAsia="en-US"/>
               </w:rPr>
               <w:t>descrito</w:t>
@@ -2030,33 +2040,55 @@
                 <w:color w:val="000000" w:themeColor="text1"/>
                 <w:sz w:val="22"/>
                 <w:szCs w:val="22"/>
-                <w:lang w:eastAsia="en-US"/>
-              </w:rPr>
-              <w:t xml:space="preserve"> de maneira extremamente genérica.</w:t>
-            </w:r>
-          </w:p>
-          <w:p>
-            <w:pPr>
-              <w:pStyle w:val="NormalWeb"/>
-              <w:shd w:val="clear" w:color="auto" w:fill="FFFFFF"/>
-              <w:spacing w:before="0" w:beforeAutospacing="0" w:after="0" w:afterAutospacing="0"/>
-              <w:rPr>
-                <w:rFonts w:ascii="Arial" w:eastAsiaTheme="minorHAnsi" w:hAnsi="Arial" w:cs="Arial"/>
-                <w:color w:val="000000" w:themeColor="text1"/>
-                <w:sz w:val="22"/>
-                <w:szCs w:val="22"/>
-                <w:lang w:eastAsia="en-US"/>
-              </w:rPr>
-            </w:pPr>
-            <w:r>
-              <w:rPr>
-                <w:rFonts w:ascii="Arial" w:eastAsiaTheme="minorHAnsi" w:hAnsi="Arial" w:cs="Arial"/>
-                <w:color w:val="000000" w:themeColor="text1"/>
-                <w:sz w:val="22"/>
-                <w:szCs w:val="22"/>
-                <w:lang w:eastAsia="en-US"/>
-              </w:rPr>
-              <w:t xml:space="preserve">- Falta </w:t>
+                <w:highlight w:val="green"/>
+                <w:lang w:eastAsia="en-US"/>
+              </w:rPr>
+              <w:t xml:space="preserve"> de maneira extremamente genérica</w:t>
+            </w:r>
+            <w:r>
+              <w:rPr>
+                <w:rFonts w:ascii="Arial" w:eastAsiaTheme="minorHAnsi" w:hAnsi="Arial" w:cs="Arial"/>
+                <w:color w:val="000000" w:themeColor="text1"/>
+                <w:sz w:val="22"/>
+                <w:szCs w:val="22"/>
+                <w:lang w:eastAsia="en-US"/>
+              </w:rPr>
+              <w:t>.</w:t>
+            </w:r>
+          </w:p>
+          <w:p>
+            <w:pPr>
+              <w:pStyle w:val="NormalWeb"/>
+              <w:shd w:val="clear" w:color="auto" w:fill="FFFFFF"/>
+              <w:spacing w:before="0" w:beforeAutospacing="0" w:after="0" w:afterAutospacing="0"/>
+              <w:rPr>
+                <w:rFonts w:ascii="Arial" w:eastAsiaTheme="minorHAnsi" w:hAnsi="Arial" w:cs="Arial"/>
+                <w:color w:val="000000" w:themeColor="text1"/>
+                <w:sz w:val="22"/>
+                <w:szCs w:val="22"/>
+                <w:lang w:eastAsia="en-US"/>
+              </w:rPr>
+            </w:pPr>
+            <w:r>
+              <w:rPr>
+                <w:rFonts w:ascii="Arial" w:eastAsiaTheme="minorHAnsi" w:hAnsi="Arial" w:cs="Arial"/>
+                <w:color w:val="000000" w:themeColor="text1"/>
+                <w:sz w:val="22"/>
+                <w:szCs w:val="22"/>
+                <w:lang w:eastAsia="en-US"/>
+              </w:rPr>
+              <w:t xml:space="preserve">- </w:t>
+            </w:r>
+            <w:r>
+              <w:rPr>
+                <w:rFonts w:ascii="Arial" w:eastAsiaTheme="minorHAnsi" w:hAnsi="Arial" w:cs="Arial"/>
+                <w:color w:val="000000" w:themeColor="text1"/>
+                <w:sz w:val="22"/>
+                <w:szCs w:val="22"/>
+                <w:highlight w:val="green"/>
+                <w:lang w:eastAsia="en-US"/>
+              </w:rPr>
+              <w:t xml:space="preserve">Falta </w:t>
             </w:r>
             <w:proofErr w:type="spellStart"/>
             <w:r>
@@ -2065,6 +2097,7 @@
                 <w:color w:val="000000" w:themeColor="text1"/>
                 <w:sz w:val="22"/>
                 <w:szCs w:val="22"/>
+                <w:highlight w:val="green"/>
                 <w:lang w:eastAsia="en-US"/>
               </w:rPr>
               <w:t>Rfs</w:t>
@@ -2076,6 +2109,7 @@
                 <w:color w:val="000000" w:themeColor="text1"/>
                 <w:sz w:val="22"/>
                 <w:szCs w:val="22"/>
+                <w:highlight w:val="green"/>
                 <w:lang w:eastAsia="en-US"/>
               </w:rPr>
               <w:t xml:space="preserve"> essenciais para o que foi descrito na declaração de escopo </w:t>
@@ -2086,6 +2120,7 @@
                 <w:color w:val="000000" w:themeColor="text1"/>
                 <w:sz w:val="22"/>
                 <w:szCs w:val="22"/>
+                <w:highlight w:val="green"/>
                 <w:lang w:eastAsia="en-US"/>
               </w:rPr>
               <w:t xml:space="preserve">(e nas US) </w:t>
@@ -2096,6 +2131,7 @@
                 <w:color w:val="000000" w:themeColor="text1"/>
                 <w:sz w:val="22"/>
                 <w:szCs w:val="22"/>
+                <w:highlight w:val="green"/>
                 <w:lang w:eastAsia="en-US"/>
               </w:rPr>
               <w:t>como dashboards de controle e acompanhamento da realização de tarefas.</w:t>
@@ -2120,6 +2156,7 @@
                 <w:color w:val="000000" w:themeColor="text1"/>
                 <w:sz w:val="22"/>
                 <w:szCs w:val="22"/>
+                <w:highlight w:val="cyan"/>
                 <w:lang w:eastAsia="en-US"/>
               </w:rPr>
               <w:t xml:space="preserve">- </w:t>
@@ -2130,6 +2167,7 @@
                 <w:color w:val="000000" w:themeColor="text1"/>
                 <w:sz w:val="22"/>
                 <w:szCs w:val="22"/>
+                <w:highlight w:val="cyan"/>
                 <w:lang w:eastAsia="en-US"/>
               </w:rPr>
               <w:t xml:space="preserve">Não há </w:t>
@@ -2141,6 +2179,7 @@
                 <w:color w:val="000000" w:themeColor="text1"/>
                 <w:sz w:val="22"/>
                 <w:szCs w:val="22"/>
+                <w:highlight w:val="cyan"/>
                 <w:lang w:eastAsia="en-US"/>
               </w:rPr>
               <w:t>Rfs</w:t>
@@ -2152,6 +2191,7 @@
                 <w:color w:val="000000" w:themeColor="text1"/>
                 <w:sz w:val="22"/>
                 <w:szCs w:val="22"/>
+                <w:highlight w:val="cyan"/>
                 <w:lang w:eastAsia="en-US"/>
               </w:rPr>
               <w:t xml:space="preserve"> de visualização das pessoas em um mapa para eventos geograficamente distribuídos, como falado</w:t>
@@ -2162,33 +2202,66 @@
                 <w:color w:val="000000" w:themeColor="text1"/>
                 <w:sz w:val="22"/>
                 <w:szCs w:val="22"/>
+                <w:highlight w:val="cyan"/>
                 <w:lang w:eastAsia="en-US"/>
               </w:rPr>
               <w:t>?</w:t>
             </w:r>
-          </w:p>
-          <w:p>
-            <w:pPr>
-              <w:pStyle w:val="NormalWeb"/>
-              <w:shd w:val="clear" w:color="auto" w:fill="FFFFFF"/>
-              <w:spacing w:before="0" w:beforeAutospacing="0" w:after="0" w:afterAutospacing="0"/>
-              <w:rPr>
-                <w:rFonts w:ascii="Arial" w:eastAsiaTheme="minorHAnsi" w:hAnsi="Arial" w:cs="Arial"/>
-                <w:color w:val="000000" w:themeColor="text1"/>
-                <w:sz w:val="22"/>
-                <w:szCs w:val="22"/>
-                <w:lang w:eastAsia="en-US"/>
-              </w:rPr>
-            </w:pPr>
-            <w:r>
-              <w:rPr>
-                <w:rFonts w:ascii="Arial" w:eastAsiaTheme="minorHAnsi" w:hAnsi="Arial" w:cs="Arial"/>
-                <w:color w:val="000000" w:themeColor="text1"/>
-                <w:sz w:val="22"/>
-                <w:szCs w:val="22"/>
-                <w:lang w:eastAsia="en-US"/>
-              </w:rPr>
-              <w:t xml:space="preserve">- Módulo 2 RF 05 mesmo nome. </w:t>
+            <w:r>
+              <w:rPr>
+                <w:rFonts w:ascii="Arial" w:eastAsiaTheme="minorHAnsi" w:hAnsi="Arial" w:cs="Arial"/>
+                <w:color w:val="000000" w:themeColor="text1"/>
+                <w:sz w:val="22"/>
+                <w:szCs w:val="22"/>
+                <w:lang w:eastAsia="en-US"/>
+              </w:rPr>
+              <w:t xml:space="preserve"> </w:t>
+            </w:r>
+            <w:r>
+              <w:rPr>
+                <w:rFonts w:ascii="Arial" w:eastAsiaTheme="minorHAnsi" w:hAnsi="Arial" w:cs="Arial"/>
+                <w:color w:val="000000" w:themeColor="text1"/>
+                <w:sz w:val="22"/>
+                <w:szCs w:val="22"/>
+                <w:highlight w:val="red"/>
+                <w:lang w:eastAsia="en-US"/>
+              </w:rPr>
+              <w:t>RNF</w:t>
+            </w:r>
+          </w:p>
+          <w:p>
+            <w:pPr>
+              <w:pStyle w:val="NormalWeb"/>
+              <w:shd w:val="clear" w:color="auto" w:fill="FFFFFF"/>
+              <w:spacing w:before="0" w:beforeAutospacing="0" w:after="0" w:afterAutospacing="0"/>
+              <w:rPr>
+                <w:rFonts w:ascii="Arial" w:eastAsiaTheme="minorHAnsi" w:hAnsi="Arial" w:cs="Arial"/>
+                <w:color w:val="000000" w:themeColor="text1"/>
+                <w:sz w:val="22"/>
+                <w:szCs w:val="22"/>
+                <w:lang w:eastAsia="en-US"/>
+              </w:rPr>
+            </w:pPr>
+            <w:r>
+              <w:rPr>
+                <w:rFonts w:ascii="Arial" w:eastAsiaTheme="minorHAnsi" w:hAnsi="Arial" w:cs="Arial"/>
+                <w:color w:val="000000" w:themeColor="text1"/>
+                <w:sz w:val="22"/>
+                <w:szCs w:val="22"/>
+                <w:lang w:eastAsia="en-US"/>
+              </w:rPr>
+              <w:t xml:space="preserve">- </w:t>
+            </w:r>
+            <w:r>
+              <w:rPr>
+                <w:rFonts w:ascii="Arial" w:eastAsiaTheme="minorHAnsi" w:hAnsi="Arial" w:cs="Arial"/>
+                <w:color w:val="000000" w:themeColor="text1"/>
+                <w:sz w:val="22"/>
+                <w:szCs w:val="22"/>
+                <w:highlight w:val="green"/>
+                <w:lang w:eastAsia="en-US"/>
+              </w:rPr>
+              <w:t xml:space="preserve">Módulo 2 RF 05 mesmo nome. </w:t>
             </w:r>
             <w:proofErr w:type="spellStart"/>
             <w:r>
@@ -2197,6 +2270,7 @@
                 <w:color w:val="000000" w:themeColor="text1"/>
                 <w:sz w:val="22"/>
                 <w:szCs w:val="22"/>
+                <w:highlight w:val="green"/>
                 <w:lang w:eastAsia="en-US"/>
               </w:rPr>
               <w:t>Pq</w:t>
@@ -2208,6 +2282,7 @@
                 <w:color w:val="000000" w:themeColor="text1"/>
                 <w:sz w:val="22"/>
                 <w:szCs w:val="22"/>
+                <w:highlight w:val="green"/>
                 <w:lang w:eastAsia="en-US"/>
               </w:rPr>
               <w:t>? Lendo é a mesma coisa.</w:t>
@@ -2232,6 +2307,7 @@
                 <w:color w:val="000000" w:themeColor="text1"/>
                 <w:sz w:val="22"/>
                 <w:szCs w:val="22"/>
+                <w:highlight w:val="green"/>
                 <w:lang w:eastAsia="en-US"/>
               </w:rPr>
               <w:t xml:space="preserve">- Idem para o Módulo 3 </w:t>
@@ -2242,6 +2318,7 @@
                 <w:color w:val="000000" w:themeColor="text1"/>
                 <w:sz w:val="22"/>
                 <w:szCs w:val="22"/>
+                <w:highlight w:val="green"/>
                 <w:lang w:eastAsia="en-US"/>
               </w:rPr>
               <w:t xml:space="preserve">(não apresentado) e </w:t>
@@ -2252,6 +2329,7 @@
                 <w:color w:val="000000" w:themeColor="text1"/>
                 <w:sz w:val="22"/>
                 <w:szCs w:val="22"/>
+                <w:highlight w:val="green"/>
                 <w:lang w:eastAsia="en-US"/>
               </w:rPr>
               <w:t>RF 9</w:t>
@@ -2278,31 +2356,78 @@
                 <w:szCs w:val="22"/>
                 <w:lang w:eastAsia="en-US"/>
               </w:rPr>
-              <w:t>- Módulo 4 não apresentado.</w:t>
-            </w:r>
-          </w:p>
-          <w:p>
-            <w:pPr>
-              <w:pStyle w:val="NormalWeb"/>
-              <w:shd w:val="clear" w:color="auto" w:fill="FFFFFF"/>
-              <w:spacing w:before="0" w:beforeAutospacing="0" w:after="0" w:afterAutospacing="0"/>
-              <w:rPr>
-                <w:rFonts w:ascii="Arial" w:eastAsiaTheme="minorHAnsi" w:hAnsi="Arial" w:cs="Arial"/>
-                <w:color w:val="000000" w:themeColor="text1"/>
-                <w:sz w:val="22"/>
-                <w:szCs w:val="22"/>
-                <w:lang w:eastAsia="en-US"/>
-              </w:rPr>
-            </w:pPr>
-            <w:r>
-              <w:rPr>
-                <w:rFonts w:ascii="Arial" w:eastAsiaTheme="minorHAnsi" w:hAnsi="Arial" w:cs="Arial"/>
-                <w:color w:val="000000" w:themeColor="text1"/>
-                <w:sz w:val="22"/>
-                <w:szCs w:val="22"/>
-                <w:lang w:eastAsia="en-US"/>
-              </w:rPr>
-              <w:t>- Não há Módulo de Controle de Acesso (criar conta, editar perfil, alterar senha)</w:t>
+              <w:t xml:space="preserve">- </w:t>
+            </w:r>
+            <w:r>
+              <w:rPr>
+                <w:rFonts w:ascii="Arial" w:eastAsiaTheme="minorHAnsi" w:hAnsi="Arial" w:cs="Arial"/>
+                <w:color w:val="000000" w:themeColor="text1"/>
+                <w:sz w:val="22"/>
+                <w:szCs w:val="22"/>
+                <w:highlight w:val="green"/>
+                <w:lang w:eastAsia="en-US"/>
+              </w:rPr>
+              <w:t>Módulo 4 não apresentado.</w:t>
+            </w:r>
+          </w:p>
+          <w:p>
+            <w:pPr>
+              <w:pStyle w:val="NormalWeb"/>
+              <w:shd w:val="clear" w:color="auto" w:fill="FFFFFF"/>
+              <w:spacing w:before="0" w:beforeAutospacing="0" w:after="0" w:afterAutospacing="0"/>
+              <w:rPr>
+                <w:rFonts w:ascii="Arial" w:eastAsiaTheme="minorHAnsi" w:hAnsi="Arial" w:cs="Arial"/>
+                <w:color w:val="000000" w:themeColor="text1"/>
+                <w:sz w:val="22"/>
+                <w:szCs w:val="22"/>
+                <w:lang w:eastAsia="en-US"/>
+              </w:rPr>
+            </w:pPr>
+            <w:r>
+              <w:rPr>
+                <w:rFonts w:ascii="Arial" w:eastAsiaTheme="minorHAnsi" w:hAnsi="Arial" w:cs="Arial"/>
+                <w:color w:val="000000" w:themeColor="text1"/>
+                <w:sz w:val="22"/>
+                <w:szCs w:val="22"/>
+                <w:highlight w:val="red"/>
+                <w:lang w:eastAsia="en-US"/>
+              </w:rPr>
+              <w:t xml:space="preserve">- Não há Módulo de Controle de Acesso (criar conta, editar perfil, alterar </w:t>
+            </w:r>
+            <w:proofErr w:type="gramStart"/>
+            <w:r>
+              <w:rPr>
+                <w:rFonts w:ascii="Arial" w:eastAsiaTheme="minorHAnsi" w:hAnsi="Arial" w:cs="Arial"/>
+                <w:color w:val="000000" w:themeColor="text1"/>
+                <w:sz w:val="22"/>
+                <w:szCs w:val="22"/>
+                <w:highlight w:val="red"/>
+                <w:lang w:eastAsia="en-US"/>
+              </w:rPr>
+              <w:t>senha)</w:t>
+            </w:r>
+            <w:r>
+              <w:rPr>
+                <w:rFonts w:ascii="Arial" w:eastAsiaTheme="minorHAnsi" w:hAnsi="Arial" w:cs="Arial"/>
+                <w:color w:val="000000" w:themeColor="text1"/>
+                <w:sz w:val="22"/>
+                <w:szCs w:val="22"/>
+                <w:highlight w:val="red"/>
+                <w:lang w:eastAsia="en-US"/>
+              </w:rPr>
+              <w:t>*</w:t>
+            </w:r>
+            <w:proofErr w:type="gramEnd"/>
+            <w:r>
+              <w:rPr>
+                <w:rFonts w:ascii="Arial" w:eastAsiaTheme="minorHAnsi" w:hAnsi="Arial" w:cs="Arial"/>
+                <w:color w:val="000000" w:themeColor="text1"/>
+                <w:sz w:val="22"/>
+                <w:szCs w:val="22"/>
+                <w:highlight w:val="red"/>
+                <w:lang w:eastAsia="en-US"/>
+              </w:rPr>
+              <w:t>**não tem no nosso projeto</w:t>
             </w:r>
           </w:p>
           <w:p>
@@ -2323,6 +2448,7 @@
                 <w:color w:val="000000" w:themeColor="text1"/>
                 <w:sz w:val="22"/>
                 <w:szCs w:val="22"/>
+                <w:highlight w:val="green"/>
                 <w:lang w:eastAsia="en-US"/>
               </w:rPr>
               <w:t xml:space="preserve">- Organizar os </w:t>
@@ -2334,6 +2460,7 @@
                 <w:color w:val="000000" w:themeColor="text1"/>
                 <w:sz w:val="22"/>
                 <w:szCs w:val="22"/>
+                <w:highlight w:val="green"/>
                 <w:lang w:eastAsia="en-US"/>
               </w:rPr>
               <w:t>Rfs</w:t>
@@ -2345,6 +2472,7 @@
                 <w:color w:val="000000" w:themeColor="text1"/>
                 <w:sz w:val="22"/>
                 <w:szCs w:val="22"/>
+                <w:highlight w:val="green"/>
                 <w:lang w:eastAsia="en-US"/>
               </w:rPr>
               <w:t xml:space="preserve"> por </w:t>
@@ -2357,6 +2485,7 @@
                 <w:color w:val="000000" w:themeColor="text1"/>
                 <w:sz w:val="22"/>
                 <w:szCs w:val="22"/>
+                <w:highlight w:val="green"/>
                 <w:lang w:eastAsia="en-US"/>
               </w:rPr>
               <w:t>stackholder</w:t>
@@ -2368,6 +2497,7 @@
                 <w:color w:val="000000" w:themeColor="text1"/>
                 <w:sz w:val="22"/>
                 <w:szCs w:val="22"/>
+                <w:highlight w:val="green"/>
                 <w:lang w:eastAsia="en-US"/>
               </w:rPr>
               <w:t xml:space="preserve"> </w:t>
@@ -2378,6 +2508,7 @@
                 <w:color w:val="000000" w:themeColor="text1"/>
                 <w:sz w:val="22"/>
                 <w:szCs w:val="22"/>
+                <w:highlight w:val="green"/>
                 <w:lang w:eastAsia="en-US"/>
               </w:rPr>
               <w:t>:</w:t>
@@ -2389,6 +2520,7 @@
                 <w:color w:val="000000" w:themeColor="text1"/>
                 <w:sz w:val="22"/>
                 <w:szCs w:val="22"/>
+                <w:highlight w:val="green"/>
                 <w:lang w:eastAsia="en-US"/>
               </w:rPr>
               <w:t xml:space="preserve"> entendo que, </w:t>
@@ -2400,6 +2532,7 @@
                 <w:color w:val="000000" w:themeColor="text1"/>
                 <w:sz w:val="22"/>
                 <w:szCs w:val="22"/>
+                <w:highlight w:val="green"/>
                 <w:lang w:eastAsia="en-US"/>
               </w:rPr>
               <w:t>p.ex</w:t>
@@ -2411,6 +2544,7 @@
                 <w:color w:val="000000" w:themeColor="text1"/>
                 <w:sz w:val="22"/>
                 <w:szCs w:val="22"/>
+                <w:highlight w:val="green"/>
                 <w:lang w:eastAsia="en-US"/>
               </w:rPr>
               <w:t>, gerenciar tarefa cabe ao organizador; e ao colaborador, cabe  executar tarefa.</w:t>
@@ -3547,6 +3681,7 @@
               <w:rPr>
                 <w:highlight w:val="yellow"/>
               </w:rPr>
+              <w:lastRenderedPageBreak/>
               <w:t xml:space="preserve">Chaves: Entidades Atividade Diária e Trabalho são fracas. Precisa ficar claro como serão compostas as chaves </w:t>
             </w:r>
             <w:proofErr w:type="gramStart"/>

</xml_diff>

<commit_message>
docs: finalizacao da declaracao de escopo vrs 2.0
</commit_message>
<xml_diff>
--- a/docs/PROJETO INTERDISCIPLINAR 2024 ENTREGA I - Task Sync.docx
+++ b/docs/PROJETO INTERDISCIPLINAR 2024 ENTREGA I - Task Sync.docx
@@ -927,7 +927,23 @@
                 <w:color w:val="000000" w:themeColor="text1"/>
                 <w:highlight w:val="lightGray"/>
               </w:rPr>
-              <w:t>**Eu tire, não fazia sentido**</w:t>
+              <w:t>**Eu tire</w:t>
+            </w:r>
+            <w:r>
+              <w:rPr>
+                <w:rFonts w:ascii="Arial" w:hAnsi="Arial" w:cs="Arial"/>
+                <w:color w:val="000000" w:themeColor="text1"/>
+                <w:highlight w:val="lightGray"/>
+              </w:rPr>
+              <w:t>i</w:t>
+            </w:r>
+            <w:r>
+              <w:rPr>
+                <w:rFonts w:ascii="Arial" w:hAnsi="Arial" w:cs="Arial"/>
+                <w:color w:val="000000" w:themeColor="text1"/>
+                <w:highlight w:val="lightGray"/>
+              </w:rPr>
+              <w:t>, não fazia sentido**</w:t>
             </w:r>
           </w:p>
           <w:p>

</xml_diff>